<commit_message>
R assignment 1 cont
</commit_message>
<xml_diff>
--- a/semester B/R/Koutsompinas_K_exercise1/Koutsompinas_Assignment_1.docx
+++ b/semester B/R/Koutsompinas_K_exercise1/Koutsompinas_Assignment_1.docx
@@ -29,7 +29,7 @@
                     <pic:cNvPicPr/>
                   </pic:nvPicPr>
                   <pic:blipFill>
-                    <a:blip r:embed="rId8" cstate="print"/>
+                    <a:blip r:embed="rId9" cstate="print"/>
                     <a:stretch>
                       <a:fillRect/>
                     </a:stretch>
@@ -1561,27 +1561,7 @@
           <w:szCs w:val="20"/>
           <w:lang w:val="en-US"/>
         </w:rPr>
-        <w:t>C</w:t>
-      </w:r>
-      <w:r>
-        <w:rPr>
-          <w:rFonts w:ascii="Courier New" w:eastAsia="Times New Roman" w:hAnsi="Courier New" w:cs="Courier New"/>
-          <w:color w:val="000000"/>
-          <w:sz w:val="20"/>
-          <w:szCs w:val="20"/>
-          <w:lang w:val="en-US"/>
-        </w:rPr>
-        <w:t>rim</w:t>
-      </w:r>
-      <w:r>
-        <w:rPr>
-          <w:rFonts w:ascii="Courier New" w:eastAsia="Times New Roman" w:hAnsi="Courier New" w:cs="Courier New"/>
-          <w:color w:val="000000"/>
-          <w:sz w:val="20"/>
-          <w:szCs w:val="20"/>
-          <w:lang w:val="en-US"/>
-        </w:rPr>
-        <w:t xml:space="preserve">: </w:t>
+        <w:t xml:space="preserve">Crim: </w:t>
       </w:r>
       <w:r>
         <w:rPr>
@@ -1617,27 +1597,7 @@
           <w:szCs w:val="20"/>
           <w:lang w:val="en-US"/>
         </w:rPr>
-        <w:t>Z</w:t>
-      </w:r>
-      <w:r>
-        <w:rPr>
-          <w:rFonts w:ascii="Courier New" w:eastAsia="Times New Roman" w:hAnsi="Courier New" w:cs="Courier New"/>
-          <w:color w:val="000000"/>
-          <w:sz w:val="20"/>
-          <w:szCs w:val="20"/>
-          <w:lang w:val="en-US"/>
-        </w:rPr>
-        <w:t>n</w:t>
-      </w:r>
-      <w:r>
-        <w:rPr>
-          <w:rFonts w:ascii="Courier New" w:eastAsia="Times New Roman" w:hAnsi="Courier New" w:cs="Courier New"/>
-          <w:color w:val="000000"/>
-          <w:sz w:val="20"/>
-          <w:szCs w:val="20"/>
-          <w:lang w:val="en-US"/>
-        </w:rPr>
-        <w:t xml:space="preserve">: </w:t>
+        <w:t xml:space="preserve">Zn: </w:t>
       </w:r>
       <w:r>
         <w:rPr>
@@ -1647,7 +1607,29 @@
           <w:szCs w:val="20"/>
           <w:lang w:val="en-US"/>
         </w:rPr>
-        <w:t>proportion of residential land zoned for lots over 25,000 sq.ft.</w:t>
+        <w:t xml:space="preserve">proportion of residential land zoned for lots over 25,000 </w:t>
+      </w:r>
+      <w:proofErr w:type="spellStart"/>
+      <w:r>
+        <w:rPr>
+          <w:rFonts w:ascii="Arial" w:eastAsia="Times New Roman" w:hAnsi="Arial" w:cs="Arial"/>
+          <w:color w:val="000000"/>
+          <w:sz w:val="20"/>
+          <w:szCs w:val="20"/>
+          <w:lang w:val="en-US"/>
+        </w:rPr>
+        <w:t>sq.ft</w:t>
+      </w:r>
+      <w:proofErr w:type="spellEnd"/>
+      <w:r>
+        <w:rPr>
+          <w:rFonts w:ascii="Arial" w:eastAsia="Times New Roman" w:hAnsi="Arial" w:cs="Arial"/>
+          <w:color w:val="000000"/>
+          <w:sz w:val="20"/>
+          <w:szCs w:val="20"/>
+          <w:lang w:val="en-US"/>
+        </w:rPr>
+        <w:t>.</w:t>
       </w:r>
     </w:p>
     <w:p>
@@ -1673,27 +1655,7 @@
           <w:szCs w:val="20"/>
           <w:lang w:val="en-US"/>
         </w:rPr>
-        <w:t>I</w:t>
-      </w:r>
-      <w:r>
-        <w:rPr>
-          <w:rFonts w:ascii="Courier New" w:eastAsia="Times New Roman" w:hAnsi="Courier New" w:cs="Courier New"/>
-          <w:color w:val="000000"/>
-          <w:sz w:val="20"/>
-          <w:szCs w:val="20"/>
-          <w:lang w:val="en-US"/>
-        </w:rPr>
-        <w:t>ndus</w:t>
-      </w:r>
-      <w:r>
-        <w:rPr>
-          <w:rFonts w:ascii="Courier New" w:eastAsia="Times New Roman" w:hAnsi="Courier New" w:cs="Courier New"/>
-          <w:color w:val="000000"/>
-          <w:sz w:val="20"/>
-          <w:szCs w:val="20"/>
-          <w:lang w:val="en-US"/>
-        </w:rPr>
-        <w:t xml:space="preserve">: </w:t>
+        <w:t xml:space="preserve">Indus: </w:t>
       </w:r>
       <w:r>
         <w:rPr>
@@ -1729,27 +1691,7 @@
           <w:szCs w:val="20"/>
           <w:lang w:val="en-US"/>
         </w:rPr>
-        <w:t>C</w:t>
-      </w:r>
-      <w:r>
-        <w:rPr>
-          <w:rFonts w:ascii="Courier New" w:eastAsia="Times New Roman" w:hAnsi="Courier New" w:cs="Courier New"/>
-          <w:color w:val="000000"/>
-          <w:sz w:val="20"/>
-          <w:szCs w:val="20"/>
-          <w:lang w:val="en-US"/>
-        </w:rPr>
-        <w:t>has</w:t>
-      </w:r>
-      <w:r>
-        <w:rPr>
-          <w:rFonts w:ascii="Courier New" w:eastAsia="Times New Roman" w:hAnsi="Courier New" w:cs="Courier New"/>
-          <w:color w:val="000000"/>
-          <w:sz w:val="20"/>
-          <w:szCs w:val="20"/>
-          <w:lang w:val="en-US"/>
-        </w:rPr>
-        <w:t xml:space="preserve">: </w:t>
+        <w:t xml:space="preserve">Chas: </w:t>
       </w:r>
       <w:r>
         <w:rPr>
@@ -1785,27 +1727,7 @@
           <w:szCs w:val="20"/>
           <w:lang w:val="en-US"/>
         </w:rPr>
-        <w:t>N</w:t>
-      </w:r>
-      <w:r>
-        <w:rPr>
-          <w:rFonts w:ascii="Courier New" w:eastAsia="Times New Roman" w:hAnsi="Courier New" w:cs="Courier New"/>
-          <w:color w:val="000000"/>
-          <w:sz w:val="20"/>
-          <w:szCs w:val="20"/>
-          <w:lang w:val="en-US"/>
-        </w:rPr>
-        <w:t>ox</w:t>
-      </w:r>
-      <w:r>
-        <w:rPr>
-          <w:rFonts w:ascii="Courier New" w:eastAsia="Times New Roman" w:hAnsi="Courier New" w:cs="Courier New"/>
-          <w:color w:val="000000"/>
-          <w:sz w:val="20"/>
-          <w:szCs w:val="20"/>
-          <w:lang w:val="en-US"/>
-        </w:rPr>
-        <w:t xml:space="preserve">: </w:t>
+        <w:t xml:space="preserve">Nox: </w:t>
       </w:r>
       <w:r>
         <w:rPr>
@@ -1841,27 +1763,7 @@
           <w:szCs w:val="20"/>
           <w:lang w:val="en-US"/>
         </w:rPr>
-        <w:t>R</w:t>
-      </w:r>
-      <w:r>
-        <w:rPr>
-          <w:rFonts w:ascii="Courier New" w:eastAsia="Times New Roman" w:hAnsi="Courier New" w:cs="Courier New"/>
-          <w:color w:val="000000"/>
-          <w:sz w:val="20"/>
-          <w:szCs w:val="20"/>
-          <w:lang w:val="en-US"/>
-        </w:rPr>
-        <w:t>m</w:t>
-      </w:r>
-      <w:r>
-        <w:rPr>
-          <w:rFonts w:ascii="Courier New" w:eastAsia="Times New Roman" w:hAnsi="Courier New" w:cs="Courier New"/>
-          <w:color w:val="000000"/>
-          <w:sz w:val="20"/>
-          <w:szCs w:val="20"/>
-          <w:lang w:val="en-US"/>
-        </w:rPr>
-        <w:t xml:space="preserve">: </w:t>
+        <w:t xml:space="preserve">Rm: </w:t>
       </w:r>
       <w:r>
         <w:rPr>
@@ -1897,27 +1799,7 @@
           <w:szCs w:val="20"/>
           <w:lang w:val="en-US"/>
         </w:rPr>
-        <w:t>A</w:t>
-      </w:r>
-      <w:r>
-        <w:rPr>
-          <w:rFonts w:ascii="Courier New" w:eastAsia="Times New Roman" w:hAnsi="Courier New" w:cs="Courier New"/>
-          <w:color w:val="000000"/>
-          <w:sz w:val="20"/>
-          <w:szCs w:val="20"/>
-          <w:lang w:val="en-US"/>
-        </w:rPr>
-        <w:t>ge</w:t>
-      </w:r>
-      <w:r>
-        <w:rPr>
-          <w:rFonts w:ascii="Courier New" w:eastAsia="Times New Roman" w:hAnsi="Courier New" w:cs="Courier New"/>
-          <w:color w:val="000000"/>
-          <w:sz w:val="20"/>
-          <w:szCs w:val="20"/>
-          <w:lang w:val="en-US"/>
-        </w:rPr>
-        <w:t xml:space="preserve">: </w:t>
+        <w:t xml:space="preserve">Age: </w:t>
       </w:r>
       <w:r>
         <w:rPr>
@@ -1953,27 +1835,7 @@
           <w:szCs w:val="20"/>
           <w:lang w:val="en-US"/>
         </w:rPr>
-        <w:t>D</w:t>
-      </w:r>
-      <w:r>
-        <w:rPr>
-          <w:rFonts w:ascii="Courier New" w:eastAsia="Times New Roman" w:hAnsi="Courier New" w:cs="Courier New"/>
-          <w:color w:val="000000"/>
-          <w:sz w:val="20"/>
-          <w:szCs w:val="20"/>
-          <w:lang w:val="en-US"/>
-        </w:rPr>
-        <w:t>is</w:t>
-      </w:r>
-      <w:r>
-        <w:rPr>
-          <w:rFonts w:ascii="Courier New" w:eastAsia="Times New Roman" w:hAnsi="Courier New" w:cs="Courier New"/>
-          <w:color w:val="000000"/>
-          <w:sz w:val="20"/>
-          <w:szCs w:val="20"/>
-          <w:lang w:val="en-US"/>
-        </w:rPr>
-        <w:t xml:space="preserve">: </w:t>
+        <w:t xml:space="preserve">Dis: </w:t>
       </w:r>
       <w:r>
         <w:rPr>
@@ -1983,7 +1845,29 @@
           <w:szCs w:val="20"/>
           <w:lang w:val="en-US"/>
         </w:rPr>
-        <w:t>weighted mean of distances to five Boston employment centres.</w:t>
+        <w:t xml:space="preserve">weighted mean of distances to five Boston employment </w:t>
+      </w:r>
+      <w:proofErr w:type="spellStart"/>
+      <w:r>
+        <w:rPr>
+          <w:rFonts w:ascii="Arial" w:eastAsia="Times New Roman" w:hAnsi="Arial" w:cs="Arial"/>
+          <w:color w:val="000000"/>
+          <w:sz w:val="20"/>
+          <w:szCs w:val="20"/>
+          <w:lang w:val="en-US"/>
+        </w:rPr>
+        <w:t>centres</w:t>
+      </w:r>
+      <w:proofErr w:type="spellEnd"/>
+      <w:r>
+        <w:rPr>
+          <w:rFonts w:ascii="Arial" w:eastAsia="Times New Roman" w:hAnsi="Arial" w:cs="Arial"/>
+          <w:color w:val="000000"/>
+          <w:sz w:val="20"/>
+          <w:szCs w:val="20"/>
+          <w:lang w:val="en-US"/>
+        </w:rPr>
+        <w:t>.</w:t>
       </w:r>
     </w:p>
     <w:p>
@@ -2009,27 +1893,7 @@
           <w:szCs w:val="20"/>
           <w:lang w:val="en-US"/>
         </w:rPr>
-        <w:t>R</w:t>
-      </w:r>
-      <w:r>
-        <w:rPr>
-          <w:rFonts w:ascii="Courier New" w:eastAsia="Times New Roman" w:hAnsi="Courier New" w:cs="Courier New"/>
-          <w:color w:val="000000"/>
-          <w:sz w:val="20"/>
-          <w:szCs w:val="20"/>
-          <w:lang w:val="en-US"/>
-        </w:rPr>
-        <w:t>ad</w:t>
-      </w:r>
-      <w:r>
-        <w:rPr>
-          <w:rFonts w:ascii="Courier New" w:eastAsia="Times New Roman" w:hAnsi="Courier New" w:cs="Courier New"/>
-          <w:color w:val="000000"/>
-          <w:sz w:val="20"/>
-          <w:szCs w:val="20"/>
-          <w:lang w:val="en-US"/>
-        </w:rPr>
-        <w:t xml:space="preserve">: </w:t>
+        <w:t xml:space="preserve">Rad: </w:t>
       </w:r>
       <w:r>
         <w:rPr>
@@ -2065,27 +1929,7 @@
           <w:szCs w:val="20"/>
           <w:lang w:val="en-US"/>
         </w:rPr>
-        <w:t>T</w:t>
-      </w:r>
-      <w:r>
-        <w:rPr>
-          <w:rFonts w:ascii="Courier New" w:eastAsia="Times New Roman" w:hAnsi="Courier New" w:cs="Courier New"/>
-          <w:color w:val="000000"/>
-          <w:sz w:val="20"/>
-          <w:szCs w:val="20"/>
-          <w:lang w:val="en-US"/>
-        </w:rPr>
-        <w:t>ax</w:t>
-      </w:r>
-      <w:r>
-        <w:rPr>
-          <w:rFonts w:ascii="Courier New" w:eastAsia="Times New Roman" w:hAnsi="Courier New" w:cs="Courier New"/>
-          <w:color w:val="000000"/>
-          <w:sz w:val="20"/>
-          <w:szCs w:val="20"/>
-          <w:lang w:val="en-US"/>
-        </w:rPr>
-        <w:t xml:space="preserve">: </w:t>
+        <w:t xml:space="preserve">Tax: </w:t>
       </w:r>
       <w:r>
         <w:rPr>
@@ -2113,6 +1957,7 @@
           <w:lang w:val="en-US"/>
         </w:rPr>
       </w:pPr>
+      <w:proofErr w:type="spellStart"/>
       <w:r>
         <w:rPr>
           <w:rFonts w:ascii="Courier New" w:eastAsia="Times New Roman" w:hAnsi="Courier New" w:cs="Courier New"/>
@@ -2121,18 +1966,9 @@
           <w:szCs w:val="20"/>
           <w:lang w:val="en-US"/>
         </w:rPr>
-        <w:t>P</w:t>
-      </w:r>
-      <w:r>
-        <w:rPr>
-          <w:rFonts w:ascii="Courier New" w:eastAsia="Times New Roman" w:hAnsi="Courier New" w:cs="Courier New"/>
-          <w:color w:val="000000"/>
-          <w:sz w:val="20"/>
-          <w:szCs w:val="20"/>
-          <w:lang w:val="en-US"/>
-        </w:rPr>
-        <w:t>tratio</w:t>
-      </w:r>
+        <w:t>Ptratio</w:t>
+      </w:r>
+      <w:proofErr w:type="spellEnd"/>
       <w:r>
         <w:rPr>
           <w:rFonts w:ascii="Courier New" w:eastAsia="Times New Roman" w:hAnsi="Courier New" w:cs="Courier New"/>
@@ -2177,27 +2013,7 @@
           <w:szCs w:val="20"/>
           <w:lang w:val="en-US"/>
         </w:rPr>
-        <w:t>B</w:t>
-      </w:r>
-      <w:r>
-        <w:rPr>
-          <w:rFonts w:ascii="Courier New" w:eastAsia="Times New Roman" w:hAnsi="Courier New" w:cs="Courier New"/>
-          <w:color w:val="000000"/>
-          <w:sz w:val="20"/>
-          <w:szCs w:val="20"/>
-          <w:lang w:val="en-US"/>
-        </w:rPr>
-        <w:t>lack</w:t>
-      </w:r>
-      <w:r>
-        <w:rPr>
-          <w:rFonts w:ascii="Courier New" w:eastAsia="Times New Roman" w:hAnsi="Courier New" w:cs="Courier New"/>
-          <w:color w:val="000000"/>
-          <w:sz w:val="20"/>
-          <w:szCs w:val="20"/>
-          <w:lang w:val="en-US"/>
-        </w:rPr>
-        <w:t xml:space="preserve">: </w:t>
+        <w:t xml:space="preserve">Black: </w:t>
       </w:r>
       <w:r>
         <w:rPr>
@@ -2262,6 +2078,7 @@
         </w:rPr>
         <w:t> where </w:t>
       </w:r>
+      <w:proofErr w:type="spellStart"/>
       <w:r>
         <w:rPr>
           <w:rFonts w:ascii="Times New Roman" w:eastAsia="Times New Roman" w:hAnsi="Times New Roman" w:cs="Times New Roman"/>
@@ -2285,6 +2102,7 @@
         </w:rPr>
         <w:t>Bk</w:t>
       </w:r>
+      <w:proofErr w:type="spellEnd"/>
       <w:r>
         <w:rPr>
           <w:rFonts w:ascii="Arial" w:eastAsia="Times New Roman" w:hAnsi="Arial" w:cs="Arial"/>
@@ -2311,6 +2129,7 @@
           <w:lang w:val="en-US"/>
         </w:rPr>
       </w:pPr>
+      <w:proofErr w:type="spellStart"/>
       <w:r>
         <w:rPr>
           <w:rFonts w:ascii="Courier New" w:eastAsia="Times New Roman" w:hAnsi="Courier New" w:cs="Courier New"/>
@@ -2319,18 +2138,9 @@
           <w:szCs w:val="20"/>
           <w:lang w:val="en-US"/>
         </w:rPr>
-        <w:t>L</w:t>
-      </w:r>
-      <w:r>
-        <w:rPr>
-          <w:rFonts w:ascii="Courier New" w:eastAsia="Times New Roman" w:hAnsi="Courier New" w:cs="Courier New"/>
-          <w:color w:val="000000"/>
-          <w:sz w:val="20"/>
-          <w:szCs w:val="20"/>
-          <w:lang w:val="en-US"/>
-        </w:rPr>
-        <w:t>stat</w:t>
-      </w:r>
+        <w:t>Lstat</w:t>
+      </w:r>
+      <w:proofErr w:type="spellEnd"/>
       <w:r>
         <w:rPr>
           <w:rFonts w:ascii="Courier New" w:eastAsia="Times New Roman" w:hAnsi="Courier New" w:cs="Courier New"/>
@@ -2367,6 +2177,7 @@
           <w:lang w:val="en-US"/>
         </w:rPr>
       </w:pPr>
+      <w:proofErr w:type="spellStart"/>
       <w:r>
         <w:rPr>
           <w:rFonts w:ascii="Courier New" w:eastAsia="Times New Roman" w:hAnsi="Courier New" w:cs="Courier New"/>
@@ -2375,18 +2186,9 @@
           <w:szCs w:val="20"/>
           <w:lang w:val="en-US"/>
         </w:rPr>
-        <w:t>M</w:t>
-      </w:r>
-      <w:r>
-        <w:rPr>
-          <w:rFonts w:ascii="Courier New" w:eastAsia="Times New Roman" w:hAnsi="Courier New" w:cs="Courier New"/>
-          <w:color w:val="000000"/>
-          <w:sz w:val="20"/>
-          <w:szCs w:val="20"/>
-          <w:lang w:val="en-US"/>
-        </w:rPr>
-        <w:t>edv</w:t>
-      </w:r>
+        <w:t>Medv</w:t>
+      </w:r>
+      <w:proofErr w:type="spellEnd"/>
       <w:r>
         <w:rPr>
           <w:rFonts w:ascii="Courier New" w:eastAsia="Times New Roman" w:hAnsi="Courier New" w:cs="Courier New"/>
@@ -2449,6 +2251,7 @@
       </w:pPr>
       <w:r>
         <w:rPr>
+          <w:noProof/>
           <w:lang w:val="en-US"/>
         </w:rPr>
         <w:drawing>
@@ -2467,7 +2270,7 @@
                     <pic:cNvPicPr/>
                   </pic:nvPicPr>
                   <pic:blipFill>
-                    <a:blip r:embed="rId9"/>
+                    <a:blip r:embed="rId10"/>
                     <a:stretch>
                       <a:fillRect/>
                     </a:stretch>
@@ -2499,12 +2302,14 @@
       <w:r>
         <w:t xml:space="preserve">μεταβλητής με τον δείκτη </w:t>
       </w:r>
+      <w:proofErr w:type="spellStart"/>
       <w:r>
         <w:rPr>
           <w:lang w:val="en-US"/>
         </w:rPr>
         <w:t>crim</w:t>
       </w:r>
+      <w:proofErr w:type="spellEnd"/>
       <w:r>
         <w:t>.</w:t>
       </w:r>
@@ -2517,6 +2322,9 @@
         </w:rPr>
       </w:pPr>
       <w:r>
+        <w:rPr>
+          <w:noProof/>
+        </w:rPr>
         <w:lastRenderedPageBreak/>
         <w:drawing>
           <wp:inline distT="0" distB="0" distL="0" distR="0" wp14:anchorId="0959E29A" wp14:editId="6DCDE906">
@@ -2534,7 +2342,7 @@
                     <pic:cNvPicPr/>
                   </pic:nvPicPr>
                   <pic:blipFill>
-                    <a:blip r:embed="rId10"/>
+                    <a:blip r:embed="rId11"/>
                     <a:stretch>
                       <a:fillRect/>
                     </a:stretch>
@@ -2667,12 +2475,14 @@
       <w:r>
         <w:t xml:space="preserve">Τα περισσότερα προάστεια με υψηλή εγκληματικότητα έχουν δείκτη </w:t>
       </w:r>
+      <w:proofErr w:type="spellStart"/>
       <w:r>
         <w:rPr>
           <w:lang w:val="en-US"/>
         </w:rPr>
         <w:t>indus</w:t>
       </w:r>
+      <w:proofErr w:type="spellEnd"/>
       <w:r>
         <w:t xml:space="preserve"> </w:t>
       </w:r>
@@ -2688,35 +2498,33 @@
           <w:numId w:val="18"/>
         </w:numPr>
       </w:pPr>
+      <w:proofErr w:type="spellStart"/>
       <w:r>
         <w:rPr>
           <w:lang w:val="en-US"/>
         </w:rPr>
         <w:t>Lstat</w:t>
       </w:r>
+      <w:proofErr w:type="spellEnd"/>
       <w:r>
         <w:t xml:space="preserve">: </w:t>
       </w:r>
       <w:r>
         <w:t xml:space="preserve">Οι περισσότερες περιοχές με χαμηλό δείκτη </w:t>
       </w:r>
+      <w:proofErr w:type="spellStart"/>
       <w:r>
         <w:rPr>
           <w:lang w:val="en-US"/>
         </w:rPr>
         <w:t>lstat</w:t>
       </w:r>
+      <w:proofErr w:type="spellEnd"/>
       <w:r>
         <w:t xml:space="preserve"> </w:t>
       </w:r>
       <w:r>
-        <w:t>έχουν και χαμηλή</w:t>
-      </w:r>
-      <w:r>
-        <w:t xml:space="preserve"> μέση</w:t>
-      </w:r>
-      <w:r>
-        <w:t xml:space="preserve"> εγκληματικότητα</w:t>
+        <w:t>έχουν και χαμηλή μέση εγκληματικότητα</w:t>
       </w:r>
     </w:p>
     <w:p>
@@ -2727,26 +2535,19 @@
           <w:numId w:val="18"/>
         </w:numPr>
       </w:pPr>
+      <w:proofErr w:type="spellStart"/>
       <w:r>
         <w:rPr>
           <w:lang w:val="en-US"/>
         </w:rPr>
         <w:t>Medv</w:t>
       </w:r>
+      <w:proofErr w:type="spellEnd"/>
       <w:r>
         <w:t xml:space="preserve">: </w:t>
       </w:r>
       <w:r>
-        <w:t xml:space="preserve">Τα προάστια με τα φθηνότερα διαμερίσματα κατά μέσο όρο δείχνουν να έχουν υψηλότερη εγκληματικότητα (παρατηρούμε όμως και μία </w:t>
-      </w:r>
-      <w:r>
-        <w:t xml:space="preserve">μικρή </w:t>
-      </w:r>
-      <w:r>
-        <w:t xml:space="preserve">αύξηση </w:t>
-      </w:r>
-      <w:r>
-        <w:t>στις ακριβότερες περιοχές</w:t>
+        <w:t>Τα προάστια με τα φθηνότερα διαμερίσματα κατά μέσο όρο δείχνουν να έχουν υψηλότερη εγκληματικότητα (παρατηρούμε όμως και μία μικρή αύξηση στις ακριβότερες περιοχές</w:t>
       </w:r>
       <w:r>
         <w:t>)</w:t>
@@ -2770,10 +2571,7 @@
         <w:t xml:space="preserve">: </w:t>
       </w:r>
       <w:r>
-        <w:t>Όσο μεγαλώνει η ρύπανση μεγαλώνει και η εγκληματικότητα, μέχρι που ξαναπέφτει (πιθανώς διότι μετά από κάποιο επίπεδο μικραίνει σημαντικά ο πληθυσμός του προαστίου</w:t>
-      </w:r>
-      <w:r>
-        <w:t>).</w:t>
+        <w:t>Όσο μεγαλώνει η ρύπανση μεγαλώνει και η εγκληματικότητα, μέχρι που ξαναπέφτει (πιθανώς διότι μετά από κάποιο επίπεδο μικραίνει σημαντικά ο πληθυσμός του προαστίου).</w:t>
       </w:r>
     </w:p>
     <w:p>
@@ -2784,24 +2582,28 @@
           <w:numId w:val="18"/>
         </w:numPr>
       </w:pPr>
+      <w:proofErr w:type="spellStart"/>
       <w:r>
         <w:rPr>
           <w:lang w:val="en-US"/>
         </w:rPr>
         <w:t>Ptratio</w:t>
       </w:r>
+      <w:proofErr w:type="spellEnd"/>
       <w:r>
         <w:t xml:space="preserve">: </w:t>
       </w:r>
       <w:r>
         <w:t xml:space="preserve">Οι περιοχές με την μεγαλύτερη εγκληματικότητα έχουν δείκτη </w:t>
       </w:r>
+      <w:proofErr w:type="spellStart"/>
       <w:r>
         <w:rPr>
           <w:lang w:val="en-US"/>
         </w:rPr>
         <w:t>ptratio</w:t>
       </w:r>
+      <w:proofErr w:type="spellEnd"/>
       <w:r>
         <w:t xml:space="preserve"> κοντά στο 20.</w:t>
       </w:r>
@@ -2824,10 +2626,7 @@
         <w:t xml:space="preserve">: </w:t>
       </w:r>
       <w:r>
-        <w:t>Οι</w:t>
-      </w:r>
-      <w:r>
-        <w:t xml:space="preserve"> υψηλές τιμές εγκληματικότητας δείχνουν να φανερώνονται σε προάστια με μεγάλο δείκτη προσβασιμότητας σε κεντρικούς δρόμους.</w:t>
+        <w:t>Οι υψηλές τιμές εγκληματικότητας δείχνουν να φανερώνονται σε προάστια με μεγάλο δείκτη προσβασιμότητας σε κεντρικούς δρόμους.</w:t>
       </w:r>
     </w:p>
     <w:p>
@@ -2889,12 +2688,14 @@
       <w:r>
         <w:t xml:space="preserve">: τα περισσότερα προάστια με </w:t>
       </w:r>
+      <w:proofErr w:type="spellStart"/>
       <w:r>
         <w:rPr>
           <w:lang w:val="en-US"/>
         </w:rPr>
         <w:t>zn</w:t>
       </w:r>
+      <w:proofErr w:type="spellEnd"/>
       <w:r>
         <w:t xml:space="preserve"> &gt; 0 έχουν εγκληματικότητα κοντά στο 0.</w:t>
       </w:r>
@@ -2927,6 +2728,9 @@
     </w:p>
     <w:p>
       <w:r>
+        <w:rPr>
+          <w:noProof/>
+        </w:rPr>
         <w:drawing>
           <wp:inline distT="0" distB="0" distL="0" distR="0" wp14:anchorId="0ABAAEF6" wp14:editId="1D1A4169">
             <wp:extent cx="6203950" cy="2370125"/>
@@ -2943,7 +2747,7 @@
                     <pic:cNvPicPr/>
                   </pic:nvPicPr>
                   <pic:blipFill>
-                    <a:blip r:embed="rId11"/>
+                    <a:blip r:embed="rId12"/>
                     <a:stretch>
                       <a:fillRect/>
                     </a:stretch>
@@ -2985,7 +2789,15 @@
         </w:numPr>
       </w:pPr>
       <w:r>
-        <w:t>Ο δέικτης φορολογίας, δείχνει να χωρίζεται σε μία κατανομή με σχετικά χαμηλή φορολογία, αλλά υπάρχει και ένα μεγάλο ποσοστό που έχει πολύ υψηλή φορολογία.</w:t>
+        <w:t xml:space="preserve">Ο </w:t>
+      </w:r>
+      <w:proofErr w:type="spellStart"/>
+      <w:r>
+        <w:t>δέικτης</w:t>
+      </w:r>
+      <w:proofErr w:type="spellEnd"/>
+      <w:r>
+        <w:t xml:space="preserve"> φορολογίας, δείχνει να χωρίζεται σε μία κατανομή με σχετικά χαμηλή φορολογία, αλλά υπάρχει και ένα μεγάλο ποσοστό που έχει πολύ υψηλή φορολογία.</w:t>
       </w:r>
     </w:p>
     <w:p>
@@ -3020,6 +2832,9 @@
     </w:p>
     <w:p>
       <w:r>
+        <w:rPr>
+          <w:noProof/>
+        </w:rPr>
         <w:drawing>
           <wp:inline distT="0" distB="0" distL="0" distR="0" wp14:anchorId="2FA1A41B" wp14:editId="439CA36A">
             <wp:extent cx="1433779" cy="500685"/>
@@ -3036,7 +2851,7 @@
                     <pic:cNvPicPr/>
                   </pic:nvPicPr>
                   <pic:blipFill>
-                    <a:blip r:embed="rId12"/>
+                    <a:blip r:embed="rId13"/>
                     <a:stretch>
                       <a:fillRect/>
                     </a:stretch>
@@ -3079,33 +2894,25 @@
         </w:rPr>
       </w:pPr>
       <w:r>
-        <w:t>Διάμεση αναλογία μ</w:t>
-      </w:r>
-      <w:r>
-        <w:t xml:space="preserve">αθητών και </w:t>
-      </w:r>
-      <w:r>
-        <w:t>δ</w:t>
-      </w:r>
-      <w:r>
-        <w:t>ασκάλων</w:t>
-      </w:r>
-    </w:p>
-    <w:p>
-      <w:pPr>
-        <w:rPr>
-          <w:lang w:val="en-US"/>
-        </w:rPr>
-      </w:pPr>
-    </w:p>
-    <w:p>
-      <w:pPr>
-        <w:rPr>
-          <w:lang w:val="en-US"/>
-        </w:rPr>
-      </w:pPr>
-      <w:r>
-        <w:rPr>
+        <w:t>Διάμεση αναλογία μαθητών και δασκάλων</w:t>
+      </w:r>
+    </w:p>
+    <w:p>
+      <w:pPr>
+        <w:rPr>
+          <w:lang w:val="en-US"/>
+        </w:rPr>
+      </w:pPr>
+    </w:p>
+    <w:p>
+      <w:pPr>
+        <w:rPr>
+          <w:lang w:val="en-US"/>
+        </w:rPr>
+      </w:pPr>
+      <w:r>
+        <w:rPr>
+          <w:noProof/>
           <w:lang w:val="en-US"/>
         </w:rPr>
         <w:drawing>
@@ -3124,7 +2931,7 @@
                     <pic:cNvPicPr/>
                   </pic:nvPicPr>
                   <pic:blipFill>
-                    <a:blip r:embed="rId13"/>
+                    <a:blip r:embed="rId14"/>
                     <a:stretch>
                       <a:fillRect/>
                     </a:stretch>
@@ -3179,6 +2986,9 @@
     </w:p>
     <w:p>
       <w:r>
+        <w:rPr>
+          <w:noProof/>
+        </w:rPr>
         <w:drawing>
           <wp:inline distT="0" distB="0" distL="0" distR="0" wp14:anchorId="05E58B2A" wp14:editId="2E3B45FA">
             <wp:extent cx="5895382" cy="2587451"/>
@@ -3195,7 +3005,7 @@
                     <pic:cNvPicPr/>
                   </pic:nvPicPr>
                   <pic:blipFill>
-                    <a:blip r:embed="rId14"/>
+                    <a:blip r:embed="rId15"/>
                     <a:stretch>
                       <a:fillRect/>
                     </a:stretch>
@@ -3257,14 +3067,24 @@
       <w:r>
         <w:t xml:space="preserve">ηδενικό δείκτη </w:t>
       </w:r>
+      <w:proofErr w:type="spellStart"/>
       <w:r>
         <w:rPr>
           <w:lang w:val="en-US"/>
         </w:rPr>
         <w:t>zn</w:t>
       </w:r>
-      <w:r>
-        <w:t xml:space="preserve"> ενώ τα άλλα προάστια έχουν μ.ο. 11.41</w:t>
+      <w:proofErr w:type="spellEnd"/>
+      <w:r>
+        <w:t xml:space="preserve"> ενώ τα άλλα προάστια έχουν </w:t>
+      </w:r>
+      <w:proofErr w:type="spellStart"/>
+      <w:r>
+        <w:t>μ.ο</w:t>
+      </w:r>
+      <w:proofErr w:type="spellEnd"/>
+      <w:r>
+        <w:t>. 11.41</w:t>
       </w:r>
     </w:p>
     <w:p>
@@ -3489,6 +3309,7 @@
       </w:pPr>
       <w:r>
         <w:rPr>
+          <w:noProof/>
           <w:lang w:val="en-US"/>
         </w:rPr>
         <w:drawing>
@@ -3507,7 +3328,7 @@
                     <pic:cNvPicPr/>
                   </pic:nvPicPr>
                   <pic:blipFill>
-                    <a:blip r:embed="rId15"/>
+                    <a:blip r:embed="rId16"/>
                     <a:stretch>
                       <a:fillRect/>
                     </a:stretch>
@@ -3556,12 +3377,14 @@
       <w:r>
         <w:t xml:space="preserve">Κατανομή δείκτη </w:t>
       </w:r>
+      <w:proofErr w:type="spellStart"/>
       <w:r>
         <w:rPr>
           <w:lang w:val="en-US"/>
         </w:rPr>
         <w:t>zn</w:t>
       </w:r>
+      <w:proofErr w:type="spellEnd"/>
       <w:r>
         <w:t xml:space="preserve"> </w:t>
       </w:r>
@@ -3715,6 +3538,1466 @@
       <w:r>
         <w:t>Υψηλότερη διάμεση τιμή κατοικιών</w:t>
       </w:r>
+    </w:p>
+    <w:p>
+      <w:pPr>
+        <w:pStyle w:val="Heading1"/>
+      </w:pPr>
+      <w:r>
+        <w:lastRenderedPageBreak/>
+        <w:t>Άσκηση 2</w:t>
+      </w:r>
+    </w:p>
+    <w:p>
+      <w:pPr>
+        <w:pStyle w:val="Heading2"/>
+      </w:pPr>
+    </w:p>
+    <w:p>
+      <w:pPr>
+        <w:pStyle w:val="Heading2"/>
+        <w:numPr>
+          <w:ilvl w:val="0"/>
+          <w:numId w:val="23"/>
+        </w:numPr>
+      </w:pPr>
+      <w:r>
+        <w:t>Γραμμική παλινδρόμηση με όλες τις μεταβλητές</w:t>
+      </w:r>
+    </w:p>
+    <w:p>
+      <w:r>
+        <w:t xml:space="preserve">Καλούμε την </w:t>
+      </w:r>
+    </w:p>
+    <w:p>
+      <w:pPr>
+        <w:pStyle w:val="NormalWeb"/>
+        <w:pBdr>
+          <w:top w:val="single" w:sz="6" w:space="2" w:color="888888"/>
+          <w:left w:val="single" w:sz="6" w:space="2" w:color="888888"/>
+          <w:bottom w:val="single" w:sz="6" w:space="2" w:color="888888"/>
+          <w:right w:val="single" w:sz="6" w:space="2" w:color="888888"/>
+        </w:pBdr>
+        <w:tabs>
+          <w:tab w:val="left" w:pos="916"/>
+          <w:tab w:val="left" w:pos="1832"/>
+          <w:tab w:val="left" w:pos="2748"/>
+          <w:tab w:val="left" w:pos="3664"/>
+          <w:tab w:val="left" w:pos="4580"/>
+          <w:tab w:val="left" w:pos="5496"/>
+          <w:tab w:val="left" w:pos="6412"/>
+          <w:tab w:val="left" w:pos="7328"/>
+          <w:tab w:val="left" w:pos="8244"/>
+          <w:tab w:val="left" w:pos="9160"/>
+          <w:tab w:val="left" w:pos="10076"/>
+          <w:tab w:val="left" w:pos="10992"/>
+          <w:tab w:val="left" w:pos="11908"/>
+          <w:tab w:val="left" w:pos="12824"/>
+          <w:tab w:val="left" w:pos="13740"/>
+          <w:tab w:val="left" w:pos="14656"/>
+        </w:tabs>
+        <w:spacing w:before="0" w:beforeAutospacing="0" w:after="0" w:afterAutospacing="0"/>
+        <w:divId w:val="1489249810"/>
+        <w:rPr>
+          <w:rFonts w:ascii="Consolas" w:hAnsi="Consolas" w:cs="Courier New"/>
+          <w:sz w:val="17"/>
+          <w:szCs w:val="17"/>
+        </w:rPr>
+      </w:pPr>
+      <w:r>
+        <w:rPr>
+          <w:rFonts w:ascii="Consolas" w:hAnsi="Consolas" w:cs="Courier New"/>
+          <w:sz w:val="17"/>
+          <w:szCs w:val="17"/>
+        </w:rPr>
+        <w:t xml:space="preserve">1. </w:t>
+      </w:r>
+      <w:proofErr w:type="spellStart"/>
+      <w:r>
+        <w:rPr>
+          <w:rFonts w:ascii="Consolas" w:hAnsi="Consolas" w:cs="Courier New"/>
+          <w:color w:val="000000"/>
+          <w:sz w:val="17"/>
+          <w:szCs w:val="17"/>
+        </w:rPr>
+        <w:t>fitAll</w:t>
+      </w:r>
+      <w:proofErr w:type="spellEnd"/>
+      <w:r>
+        <w:rPr>
+          <w:rFonts w:ascii="Consolas" w:hAnsi="Consolas" w:cs="Courier New"/>
+          <w:color w:val="000000"/>
+          <w:sz w:val="17"/>
+          <w:szCs w:val="17"/>
+        </w:rPr>
+        <w:t xml:space="preserve"> </w:t>
+      </w:r>
+      <w:r>
+        <w:rPr>
+          <w:rFonts w:ascii="Consolas" w:hAnsi="Consolas" w:cs="Courier New"/>
+          <w:color w:val="666600"/>
+          <w:sz w:val="17"/>
+          <w:szCs w:val="17"/>
+        </w:rPr>
+        <w:t>&lt;-</w:t>
+      </w:r>
+      <w:r>
+        <w:rPr>
+          <w:rFonts w:ascii="Consolas" w:hAnsi="Consolas" w:cs="Courier New"/>
+          <w:color w:val="000000"/>
+          <w:sz w:val="17"/>
+          <w:szCs w:val="17"/>
+        </w:rPr>
+        <w:t xml:space="preserve"> </w:t>
+      </w:r>
+      <w:proofErr w:type="spellStart"/>
+      <w:r>
+        <w:rPr>
+          <w:rFonts w:ascii="Consolas" w:hAnsi="Consolas" w:cs="Courier New"/>
+          <w:color w:val="000000"/>
+          <w:sz w:val="17"/>
+          <w:szCs w:val="17"/>
+        </w:rPr>
+        <w:t>lm</w:t>
+      </w:r>
+      <w:proofErr w:type="spellEnd"/>
+      <w:r>
+        <w:rPr>
+          <w:rFonts w:ascii="Consolas" w:hAnsi="Consolas" w:cs="Courier New"/>
+          <w:color w:val="666600"/>
+          <w:sz w:val="17"/>
+          <w:szCs w:val="17"/>
+        </w:rPr>
+        <w:t>(</w:t>
+      </w:r>
+      <w:r>
+        <w:rPr>
+          <w:rFonts w:ascii="Consolas" w:hAnsi="Consolas" w:cs="Courier New"/>
+          <w:color w:val="660066"/>
+          <w:sz w:val="17"/>
+          <w:szCs w:val="17"/>
+        </w:rPr>
+        <w:t>Sales</w:t>
+      </w:r>
+      <w:r>
+        <w:rPr>
+          <w:rFonts w:ascii="Consolas" w:hAnsi="Consolas" w:cs="Courier New"/>
+          <w:color w:val="666600"/>
+          <w:sz w:val="17"/>
+          <w:szCs w:val="17"/>
+        </w:rPr>
+        <w:t>~.,</w:t>
+      </w:r>
+      <w:r>
+        <w:rPr>
+          <w:rFonts w:ascii="Consolas" w:hAnsi="Consolas" w:cs="Courier New"/>
+          <w:color w:val="000000"/>
+          <w:sz w:val="17"/>
+          <w:szCs w:val="17"/>
+        </w:rPr>
+        <w:t xml:space="preserve"> </w:t>
+      </w:r>
+      <w:proofErr w:type="spellStart"/>
+      <w:r>
+        <w:rPr>
+          <w:rFonts w:ascii="Consolas" w:hAnsi="Consolas" w:cs="Courier New"/>
+          <w:color w:val="660066"/>
+          <w:sz w:val="17"/>
+          <w:szCs w:val="17"/>
+        </w:rPr>
+        <w:t>Carseats</w:t>
+      </w:r>
+      <w:proofErr w:type="spellEnd"/>
+      <w:r>
+        <w:rPr>
+          <w:rFonts w:ascii="Consolas" w:hAnsi="Consolas" w:cs="Courier New"/>
+          <w:color w:val="666600"/>
+          <w:sz w:val="17"/>
+          <w:szCs w:val="17"/>
+        </w:rPr>
+        <w:t>)</w:t>
+      </w:r>
+    </w:p>
+    <w:p>
+      <w:pPr>
+        <w:rPr>
+          <w:lang w:val="en-US"/>
+        </w:rPr>
+      </w:pPr>
+    </w:p>
+    <w:p>
+      <w:pPr>
+        <w:pStyle w:val="Heading2"/>
+        <w:numPr>
+          <w:ilvl w:val="0"/>
+          <w:numId w:val="23"/>
+        </w:numPr>
+        <w:rPr>
+          <w:lang w:val="en-US"/>
+        </w:rPr>
+      </w:pPr>
+      <w:r>
+        <w:t>Σύνοψη αποτελεσμάτων</w:t>
+      </w:r>
+    </w:p>
+    <w:p>
+      <w:r>
+        <w:rPr>
+          <w:lang w:val="en-US"/>
+        </w:rPr>
+        <w:drawing>
+          <wp:inline distT="0" distB="0" distL="0" distR="0" wp14:anchorId="2B0A3CD8" wp14:editId="5C388AC5">
+            <wp:extent cx="3546231" cy="2682722"/>
+            <wp:effectExtent l="0" t="0" r="0" b="3810"/>
+            <wp:docPr id="1782901782" name="Picture 1" descr="A screenshot of a computer&#10;&#10;AI-generated content may be incorrect."/>
+            <wp:cNvGraphicFramePr>
+              <a:graphicFrameLocks xmlns:a="http://schemas.openxmlformats.org/drawingml/2006/main" noChangeAspect="1"/>
+            </wp:cNvGraphicFramePr>
+            <a:graphic xmlns:a="http://schemas.openxmlformats.org/drawingml/2006/main">
+              <a:graphicData uri="http://schemas.openxmlformats.org/drawingml/2006/picture">
+                <pic:pic xmlns:pic="http://schemas.openxmlformats.org/drawingml/2006/picture">
+                  <pic:nvPicPr>
+                    <pic:cNvPr id="1782901782" name="Picture 1" descr="A screenshot of a computer&#10;&#10;AI-generated content may be incorrect."/>
+                    <pic:cNvPicPr/>
+                  </pic:nvPicPr>
+                  <pic:blipFill>
+                    <a:blip r:embed="rId17"/>
+                    <a:stretch>
+                      <a:fillRect/>
+                    </a:stretch>
+                  </pic:blipFill>
+                  <pic:spPr>
+                    <a:xfrm>
+                      <a:off x="0" y="0"/>
+                      <a:ext cx="3550421" cy="2685892"/>
+                    </a:xfrm>
+                    <a:prstGeom prst="rect">
+                      <a:avLst/>
+                    </a:prstGeom>
+                  </pic:spPr>
+                </pic:pic>
+              </a:graphicData>
+            </a:graphic>
+          </wp:inline>
+        </w:drawing>
+      </w:r>
+    </w:p>
+    <w:p>
+      <w:r>
+        <w:t>Παρατηρήσεις:</w:t>
+      </w:r>
+    </w:p>
+    <w:p>
+      <w:r>
+        <w:t>Α)</w:t>
+      </w:r>
+      <w:r>
+        <w:t xml:space="preserve"> </w:t>
+      </w:r>
+      <w:r>
+        <w:t>Ερμηνεία των συντελεστών:</w:t>
+      </w:r>
+    </w:p>
+    <w:p>
+      <w:pPr>
+        <w:pStyle w:val="ListParagraph"/>
+        <w:numPr>
+          <w:ilvl w:val="0"/>
+          <w:numId w:val="28"/>
+        </w:numPr>
+      </w:pPr>
+      <w:r>
+        <w:t xml:space="preserve">Η σταθερά έχει τιμή 5.66 </w:t>
+      </w:r>
+    </w:p>
+    <w:p>
+      <w:pPr>
+        <w:pStyle w:val="ListParagraph"/>
+        <w:numPr>
+          <w:ilvl w:val="0"/>
+          <w:numId w:val="28"/>
+        </w:numPr>
+      </w:pPr>
+      <w:r>
+        <w:t>Η τιμή του ανταγωνισμού έχει συντελεστή 0.093 δηλαδή, όσο αυξάνεται η τιμή των ανταγωνιστών, αυξάνονται και οι πωλήσεις του καταστήματος, όπως και θα αναμέναμε.</w:t>
+      </w:r>
+      <w:r>
+        <w:t xml:space="preserve"> </w:t>
+      </w:r>
+    </w:p>
+    <w:p>
+      <w:pPr>
+        <w:pStyle w:val="ListParagraph"/>
+        <w:numPr>
+          <w:ilvl w:val="0"/>
+          <w:numId w:val="28"/>
+        </w:numPr>
+      </w:pPr>
+      <w:r>
+        <w:t>Το εισόδημα των καταναλωτών έχει συντελεστή 0.016 δηλαδή επηρεάζει θετικά τις πωλήσεις.</w:t>
+      </w:r>
+    </w:p>
+    <w:p>
+      <w:pPr>
+        <w:pStyle w:val="ListParagraph"/>
+        <w:numPr>
+          <w:ilvl w:val="0"/>
+          <w:numId w:val="28"/>
+        </w:numPr>
+      </w:pPr>
+      <w:r>
+        <w:t>Η διαφήμιση έχει επίσης θετικό συντελεστή, 0.123, επομένως και αυτή επηρεάζει θετικά της πωλήσεις</w:t>
+      </w:r>
+    </w:p>
+    <w:p>
+      <w:pPr>
+        <w:pStyle w:val="ListParagraph"/>
+        <w:numPr>
+          <w:ilvl w:val="0"/>
+          <w:numId w:val="28"/>
+        </w:numPr>
+      </w:pPr>
+      <w:r>
+        <w:t xml:space="preserve">Ο πληθυσμός έχει συντελεστή 0.0002, </w:t>
+      </w:r>
+      <w:proofErr w:type="spellStart"/>
+      <w:r>
+        <w:rPr>
+          <w:lang w:val="en-US"/>
+        </w:rPr>
+        <w:t>st</w:t>
+      </w:r>
+      <w:proofErr w:type="spellEnd"/>
+      <w:r>
+        <w:t xml:space="preserve"> </w:t>
+      </w:r>
+      <w:r>
+        <w:rPr>
+          <w:lang w:val="en-US"/>
+        </w:rPr>
+        <w:t>error</w:t>
+      </w:r>
+      <w:r>
+        <w:t xml:space="preserve"> </w:t>
+      </w:r>
+      <w:r>
+        <w:t xml:space="preserve">0.011 και </w:t>
+      </w:r>
+      <w:proofErr w:type="spellStart"/>
+      <w:r>
+        <w:rPr>
+          <w:lang w:val="en-US"/>
+        </w:rPr>
+        <w:t>pvalue</w:t>
+      </w:r>
+      <w:proofErr w:type="spellEnd"/>
+      <w:r>
+        <w:t xml:space="preserve"> 0.575 </w:t>
+      </w:r>
+      <w:r>
+        <w:t xml:space="preserve">που υποδεικνύει </w:t>
+      </w:r>
+      <w:r>
+        <w:rPr>
+          <w:b/>
+          <w:bCs/>
+        </w:rPr>
+        <w:t>μη σημαντικότητα</w:t>
+      </w:r>
+    </w:p>
+    <w:p>
+      <w:pPr>
+        <w:pStyle w:val="ListParagraph"/>
+        <w:numPr>
+          <w:ilvl w:val="0"/>
+          <w:numId w:val="28"/>
+        </w:numPr>
+      </w:pPr>
+      <w:r>
+        <w:t>Η τιμή έχει συντελεστή -0.095, δηλαδή αύξηση της τιμής μειώνει της πωλήσεις, και το αντίστροφο.</w:t>
+      </w:r>
+    </w:p>
+    <w:p>
+      <w:pPr>
+        <w:pStyle w:val="ListParagraph"/>
+        <w:numPr>
+          <w:ilvl w:val="0"/>
+          <w:numId w:val="28"/>
+        </w:numPr>
+      </w:pPr>
+      <w:r>
+        <w:t xml:space="preserve">Οι </w:t>
+      </w:r>
+      <w:r>
+        <w:rPr>
+          <w:lang w:val="en-US"/>
+        </w:rPr>
+        <w:t>dummy</w:t>
+      </w:r>
+      <w:r>
+        <w:t xml:space="preserve"> </w:t>
+      </w:r>
+      <w:r>
+        <w:t xml:space="preserve">μεταβλητές </w:t>
+      </w:r>
+      <w:proofErr w:type="spellStart"/>
+      <w:r>
+        <w:rPr>
+          <w:lang w:val="en-US"/>
+        </w:rPr>
+        <w:t>ShelveLocGood</w:t>
+      </w:r>
+      <w:proofErr w:type="spellEnd"/>
+      <w:r>
+        <w:t xml:space="preserve"> </w:t>
+      </w:r>
+      <w:r>
+        <w:t xml:space="preserve">και </w:t>
+      </w:r>
+      <w:proofErr w:type="spellStart"/>
+      <w:r>
+        <w:rPr>
+          <w:lang w:val="en-US"/>
+        </w:rPr>
+        <w:t>ShelveLocMedium</w:t>
+      </w:r>
+      <w:proofErr w:type="spellEnd"/>
+      <w:r>
+        <w:t xml:space="preserve"> </w:t>
+      </w:r>
+      <w:r>
+        <w:t>έχουν συντελεστές 4.85 και 1.96 αντίστοιχα, που σημαίνει ότι όσο καλύτερη είναι η ποιότητα της θέσης στο ράφι, τόσο περισσότερες είναι οι πωλήσεις</w:t>
+      </w:r>
+    </w:p>
+    <w:p>
+      <w:pPr>
+        <w:pStyle w:val="ListParagraph"/>
+        <w:numPr>
+          <w:ilvl w:val="0"/>
+          <w:numId w:val="28"/>
+        </w:numPr>
+      </w:pPr>
+      <w:r>
+        <w:t>Η μέση ηλικία του τοπικού πληθυσμού έχει συντελεστή -0.046. Πιθανώς όσο αυξάνεται αυτός ο δείκτης, μειώνεται το πλήθος παιδιών στον τοπικό πληθυσμό, επομένως και η ανάγκη για παιδικά καρεκλάκια</w:t>
+      </w:r>
+    </w:p>
+    <w:p>
+      <w:pPr>
+        <w:pStyle w:val="ListParagraph"/>
+        <w:numPr>
+          <w:ilvl w:val="0"/>
+          <w:numId w:val="28"/>
+        </w:numPr>
+      </w:pPr>
+      <w:r>
+        <w:t>Οι 3 τελευταίοι συντελεστές (</w:t>
+      </w:r>
+      <w:r>
+        <w:rPr>
+          <w:lang w:val="en-US"/>
+        </w:rPr>
+        <w:t>Education</w:t>
+      </w:r>
+      <w:r>
+        <w:t xml:space="preserve">, </w:t>
+      </w:r>
+      <w:proofErr w:type="spellStart"/>
+      <w:r>
+        <w:rPr>
+          <w:lang w:val="en-US"/>
+        </w:rPr>
+        <w:t>UrbanYes</w:t>
+      </w:r>
+      <w:proofErr w:type="spellEnd"/>
+      <w:r>
+        <w:t xml:space="preserve">, </w:t>
+      </w:r>
+      <w:proofErr w:type="spellStart"/>
+      <w:r>
+        <w:rPr>
+          <w:lang w:val="en-US"/>
+        </w:rPr>
+        <w:t>USYes</w:t>
+      </w:r>
+      <w:proofErr w:type="spellEnd"/>
+      <w:r>
+        <w:t xml:space="preserve">) </w:t>
+      </w:r>
+      <w:r>
+        <w:t xml:space="preserve">έχουν μεγάλα </w:t>
+      </w:r>
+      <w:proofErr w:type="spellStart"/>
+      <w:r>
+        <w:rPr>
+          <w:lang w:val="en-US"/>
+        </w:rPr>
+        <w:t>pvalues</w:t>
+      </w:r>
+      <w:proofErr w:type="spellEnd"/>
+      <w:r>
+        <w:t xml:space="preserve">, και το </w:t>
+      </w:r>
+      <w:proofErr w:type="spellStart"/>
+      <w:r>
+        <w:rPr>
+          <w:lang w:val="en-US"/>
+        </w:rPr>
+        <w:t>st</w:t>
+      </w:r>
+      <w:proofErr w:type="spellEnd"/>
+      <w:r>
+        <w:t xml:space="preserve"> </w:t>
+      </w:r>
+      <w:r>
+        <w:rPr>
+          <w:lang w:val="en-US"/>
+        </w:rPr>
+        <w:t>error</w:t>
+      </w:r>
+      <w:r>
+        <w:t xml:space="preserve"> </w:t>
+      </w:r>
+      <w:r>
+        <w:t xml:space="preserve">τους είναι συγκριτικά μεγάλο σε σχέση με τη τιμή των συντελεστών τους. Συνεπώς </w:t>
+      </w:r>
+      <w:r>
+        <w:rPr>
+          <w:b/>
+          <w:bCs/>
+        </w:rPr>
+        <w:t>δεν είναι στατιστικά σημαντικοί και δεν χρίζουν ερμηνεία.</w:t>
+      </w:r>
+    </w:p>
+    <w:p>
+      <w:r>
+        <w:t xml:space="preserve">  </w:t>
+      </w:r>
+      <w:r>
+        <w:t>Β)</w:t>
+      </w:r>
+      <w:r>
+        <w:t xml:space="preserve"> </w:t>
+      </w:r>
+      <w:r>
+        <w:t xml:space="preserve">Η συνολική στατιστική σημαντικότητα είναι αρκετά μεγάλη. Βλέπουμε </w:t>
+      </w:r>
+      <w:proofErr w:type="spellStart"/>
+      <w:r>
+        <w:rPr>
+          <w:lang w:val="en-US"/>
+        </w:rPr>
+        <w:t>pvalue</w:t>
+      </w:r>
+      <w:proofErr w:type="spellEnd"/>
+      <w:r>
+        <w:t xml:space="preserve"> &lt; </w:t>
+      </w:r>
+      <m:oMath>
+        <m:r>
+          <w:rPr>
+            <w:rFonts w:ascii="Cambria Math" w:hAnsi="Cambria Math"/>
+          </w:rPr>
+          <m:t>2.2</m:t>
+        </m:r>
+        <m:r>
+          <m:rPr>
+            <m:sty m:val="p"/>
+          </m:rPr>
+          <w:rPr>
+            <w:rFonts w:ascii="Cambria Math" w:hAnsi="Cambria Math"/>
+          </w:rPr>
+          <m:t>×</m:t>
+        </m:r>
+        <m:sSup>
+          <m:sSupPr>
+            <m:ctrlPr>
+              <w:rPr>
+                <w:rFonts w:ascii="Cambria Math" w:hAnsi="Cambria Math"/>
+                <w:i/>
+                <w:lang w:val="en-US"/>
+              </w:rPr>
+            </m:ctrlPr>
+          </m:sSupPr>
+          <m:e>
+            <m:r>
+              <w:rPr>
+                <w:rFonts w:ascii="Cambria Math" w:hAnsi="Cambria Math"/>
+              </w:rPr>
+              <m:t>10</m:t>
+            </m:r>
+            <m:ctrlPr>
+              <w:rPr>
+                <w:rFonts w:ascii="Cambria Math" w:hAnsi="Cambria Math"/>
+                <w:lang w:val="en-US"/>
+              </w:rPr>
+            </m:ctrlPr>
+          </m:e>
+          <m:sup>
+            <m:r>
+              <w:rPr>
+                <w:rFonts w:ascii="Cambria Math" w:hAnsi="Cambria Math"/>
+              </w:rPr>
+              <m:t>-16</m:t>
+            </m:r>
+          </m:sup>
+        </m:sSup>
+      </m:oMath>
+      <w:r>
+        <w:t xml:space="preserve"> </w:t>
+      </w:r>
+      <w:r>
+        <w:t>το οποίο εκφράζει τη πιθανότητα, καμία μεταβλητή να μην είναι στατιστικά σημαντική στην εξήγηση των πωλήσεων</w:t>
+      </w:r>
+    </w:p>
+    <w:p/>
+    <w:p>
+      <w:r>
+        <w:t xml:space="preserve">  Γ)</w:t>
+      </w:r>
+      <w:r>
+        <w:t xml:space="preserve"> </w:t>
+      </w:r>
+      <w:r>
+        <w:t>Έχουμε</w:t>
+      </w:r>
+      <w:r>
+        <w:t xml:space="preserve"> </w:t>
+      </w:r>
+      <m:oMath>
+        <m:sSup>
+          <m:sSupPr>
+            <m:ctrlPr>
+              <w:rPr>
+                <w:rFonts w:ascii="Cambria Math" w:hAnsi="Cambria Math"/>
+                <w:i/>
+              </w:rPr>
+            </m:ctrlPr>
+          </m:sSupPr>
+          <m:e>
+            <m:r>
+              <w:rPr>
+                <w:rFonts w:ascii="Cambria Math" w:hAnsi="Cambria Math"/>
+              </w:rPr>
+              <m:t>R</m:t>
+            </m:r>
+          </m:e>
+          <m:sup>
+            <m:r>
+              <w:rPr>
+                <w:rFonts w:ascii="Cambria Math" w:hAnsi="Cambria Math"/>
+              </w:rPr>
+              <m:t>2</m:t>
+            </m:r>
+          </m:sup>
+        </m:sSup>
+        <m:r>
+          <w:rPr>
+            <w:rFonts w:ascii="Cambria Math" w:hAnsi="Cambria Math"/>
+          </w:rPr>
+          <m:t>=0.8734</m:t>
+        </m:r>
+      </m:oMath>
+      <w:r>
+        <w:t>, που υποδεικνύει</w:t>
+      </w:r>
+      <w:r>
+        <w:t xml:space="preserve"> πολύ ισχυρή σχέση μεταξύ των επεξηγηματικών μεταβλητών και των πωλήσεων, καθώς</w:t>
+      </w:r>
+      <w:r>
+        <w:t xml:space="preserve"> </w:t>
+      </w:r>
+      <w:r>
+        <w:t>ε</w:t>
+      </w:r>
+      <w:r>
+        <w:t>ξηγεί</w:t>
+      </w:r>
+      <w:r>
+        <w:t xml:space="preserve">ται </w:t>
+      </w:r>
+      <w:r>
+        <w:t xml:space="preserve"> το 87% της διακύμανσης των πωλήσεων.</w:t>
+      </w:r>
+    </w:p>
+    <w:p/>
+    <w:p>
+      <w:r>
+        <w:t xml:space="preserve">  </w:t>
+      </w:r>
+      <w:r>
+        <w:t>Δ</w:t>
+      </w:r>
+      <w:r>
+        <w:t xml:space="preserve">) </w:t>
+      </w:r>
+      <w:r>
+        <w:t>Οι</w:t>
+      </w:r>
+      <w:r>
+        <w:t xml:space="preserve"> </w:t>
+      </w:r>
+      <w:r>
+        <w:t>μεταβλητές</w:t>
+      </w:r>
+      <w:r>
+        <w:t xml:space="preserve"> </w:t>
+      </w:r>
+      <w:proofErr w:type="spellStart"/>
+      <w:r>
+        <w:rPr>
+          <w:lang w:val="en-US"/>
+        </w:rPr>
+        <w:t>CompPrice</w:t>
+      </w:r>
+      <w:proofErr w:type="spellEnd"/>
+      <w:r>
+        <w:t xml:space="preserve">, </w:t>
+      </w:r>
+      <w:r>
+        <w:rPr>
+          <w:lang w:val="en-US"/>
+        </w:rPr>
+        <w:t>Income</w:t>
+      </w:r>
+      <w:r>
+        <w:t xml:space="preserve">, </w:t>
+      </w:r>
+      <w:proofErr w:type="spellStart"/>
+      <w:r>
+        <w:rPr>
+          <w:lang w:val="en-US"/>
+        </w:rPr>
+        <w:t>Adverticing</w:t>
+      </w:r>
+      <w:proofErr w:type="spellEnd"/>
+      <w:r>
+        <w:t xml:space="preserve">, </w:t>
+      </w:r>
+      <w:r>
+        <w:rPr>
+          <w:lang w:val="en-US"/>
+        </w:rPr>
+        <w:t>Price</w:t>
+      </w:r>
+      <w:r>
+        <w:t xml:space="preserve">, </w:t>
+      </w:r>
+      <w:proofErr w:type="spellStart"/>
+      <w:r>
+        <w:rPr>
+          <w:lang w:val="en-US"/>
+        </w:rPr>
+        <w:t>ShelveLoc</w:t>
+      </w:r>
+      <w:proofErr w:type="spellEnd"/>
+      <w:r>
+        <w:t xml:space="preserve"> </w:t>
+      </w:r>
+      <w:r>
+        <w:t>και</w:t>
+      </w:r>
+      <w:r>
+        <w:t xml:space="preserve"> </w:t>
+      </w:r>
+      <w:r>
+        <w:rPr>
+          <w:lang w:val="en-US"/>
+        </w:rPr>
+        <w:t>Age</w:t>
+      </w:r>
+      <w:r>
+        <w:t xml:space="preserve"> </w:t>
+      </w:r>
+      <w:r>
+        <w:t>έχουν</w:t>
+      </w:r>
+      <w:r>
+        <w:t xml:space="preserve"> </w:t>
+      </w:r>
+      <w:r>
+        <w:t>μικρά</w:t>
+      </w:r>
+      <w:r>
+        <w:t xml:space="preserve"> </w:t>
+      </w:r>
+      <w:proofErr w:type="spellStart"/>
+      <w:r>
+        <w:rPr>
+          <w:lang w:val="en-US"/>
+        </w:rPr>
+        <w:t>pvalues</w:t>
+      </w:r>
+      <w:proofErr w:type="spellEnd"/>
+      <w:r>
+        <w:t xml:space="preserve"> </w:t>
+      </w:r>
+      <w:r>
+        <w:t>και</w:t>
+      </w:r>
+      <w:r>
+        <w:t xml:space="preserve"> </w:t>
+      </w:r>
+      <w:r>
+        <w:t>συνεπώς</w:t>
+      </w:r>
+      <w:r>
+        <w:t xml:space="preserve"> </w:t>
+      </w:r>
+      <w:r>
+        <w:t xml:space="preserve">είναι στατιστικά σημαντικές. Ενώ οι μεταβλητές </w:t>
+      </w:r>
+      <w:r>
+        <w:rPr>
+          <w:lang w:val="en-US"/>
+        </w:rPr>
+        <w:t>Population</w:t>
+      </w:r>
+      <w:r>
+        <w:t xml:space="preserve">, </w:t>
+      </w:r>
+      <w:r>
+        <w:rPr>
+          <w:lang w:val="en-US"/>
+        </w:rPr>
+        <w:t>Education</w:t>
+      </w:r>
+      <w:r>
+        <w:t xml:space="preserve">, </w:t>
+      </w:r>
+      <w:r>
+        <w:rPr>
+          <w:lang w:val="en-US"/>
+        </w:rPr>
+        <w:t>Urban</w:t>
+      </w:r>
+      <w:r>
+        <w:t xml:space="preserve"> </w:t>
+      </w:r>
+      <w:r>
+        <w:t>και</w:t>
+      </w:r>
+      <w:r>
+        <w:t xml:space="preserve"> </w:t>
+      </w:r>
+      <w:r>
+        <w:rPr>
+          <w:lang w:val="en-US"/>
+        </w:rPr>
+        <w:t>US</w:t>
+      </w:r>
+      <w:r>
+        <w:t xml:space="preserve"> </w:t>
+      </w:r>
+      <w:r>
+        <w:t xml:space="preserve">δεν είναι στατιστικά σημαντικές. </w:t>
+      </w:r>
+    </w:p>
+    <w:p>
+      <w:r>
+        <w:lastRenderedPageBreak/>
+        <w:t xml:space="preserve">  Ε) </w:t>
+      </w:r>
+      <w:r>
+        <w:t>Για τις στατιστικά σημαντικές μεταβλητές τα πρόσημα είναι αναμενόμενα και ερμηνεύονται ως εξής:</w:t>
+      </w:r>
+    </w:p>
+    <w:p/>
+    <w:tbl>
+      <w:tblPr>
+        <w:tblStyle w:val="TableGrid"/>
+        <w:tblW w:w="0" w:type="auto"/>
+        <w:tblLook w:val="04A0" w:firstRow="1" w:lastRow="0" w:firstColumn="1" w:lastColumn="0" w:noHBand="0" w:noVBand="1"/>
+      </w:tblPr>
+      <w:tblGrid>
+        <w:gridCol w:w="1435"/>
+        <w:gridCol w:w="1080"/>
+        <w:gridCol w:w="7245"/>
+      </w:tblGrid>
+      <w:tr>
+        <w:tc>
+          <w:tcPr>
+            <w:tcW w:w="1435" w:type="dxa"/>
+          </w:tcPr>
+          <w:p>
+            <w:r>
+              <w:t>Μεταβλητή</w:t>
+            </w:r>
+          </w:p>
+        </w:tc>
+        <w:tc>
+          <w:tcPr>
+            <w:tcW w:w="1080" w:type="dxa"/>
+          </w:tcPr>
+          <w:p>
+            <w:r>
+              <w:t>Πρόσημο</w:t>
+            </w:r>
+          </w:p>
+        </w:tc>
+        <w:tc>
+          <w:tcPr>
+            <w:tcW w:w="7245" w:type="dxa"/>
+          </w:tcPr>
+          <w:p>
+            <w:r>
+              <w:t>Εξήγηση</w:t>
+            </w:r>
+          </w:p>
+        </w:tc>
+      </w:tr>
+      <w:tr>
+        <w:tc>
+          <w:tcPr>
+            <w:tcW w:w="1435" w:type="dxa"/>
+          </w:tcPr>
+          <w:p>
+            <w:proofErr w:type="spellStart"/>
+            <w:r>
+              <w:rPr>
+                <w:lang w:val="en-US"/>
+              </w:rPr>
+              <w:t>CompPrice</w:t>
+            </w:r>
+            <w:proofErr w:type="spellEnd"/>
+          </w:p>
+        </w:tc>
+        <w:tc>
+          <w:tcPr>
+            <w:tcW w:w="1080" w:type="dxa"/>
+          </w:tcPr>
+          <w:p>
+            <w:r>
+              <w:t>+</w:t>
+            </w:r>
+          </w:p>
+        </w:tc>
+        <w:tc>
+          <w:tcPr>
+            <w:tcW w:w="7245" w:type="dxa"/>
+            <w:vAlign w:val="center"/>
+          </w:tcPr>
+          <w:p>
+            <w:r>
+              <w:t>Όταν ο ανταγωνιστής είναι ακριβός, οι πωλήσεις μας αυξάνονται</w:t>
+            </w:r>
+          </w:p>
+        </w:tc>
+      </w:tr>
+      <w:tr>
+        <w:tc>
+          <w:tcPr>
+            <w:tcW w:w="1435" w:type="dxa"/>
+          </w:tcPr>
+          <w:p>
+            <w:r>
+              <w:rPr>
+                <w:lang w:val="en-US"/>
+              </w:rPr>
+              <w:t>Advertising</w:t>
+            </w:r>
+          </w:p>
+        </w:tc>
+        <w:tc>
+          <w:tcPr>
+            <w:tcW w:w="1080" w:type="dxa"/>
+          </w:tcPr>
+          <w:p>
+            <w:r>
+              <w:t>+</w:t>
+            </w:r>
+          </w:p>
+        </w:tc>
+        <w:tc>
+          <w:tcPr>
+            <w:tcW w:w="7245" w:type="dxa"/>
+            <w:vAlign w:val="center"/>
+          </w:tcPr>
+          <w:p>
+            <w:r>
+              <w:t>Η διαφήμιση αυξάνει τις πωλήσεις</w:t>
+            </w:r>
+          </w:p>
+        </w:tc>
+      </w:tr>
+      <w:tr>
+        <w:tc>
+          <w:tcPr>
+            <w:tcW w:w="1435" w:type="dxa"/>
+          </w:tcPr>
+          <w:p>
+            <w:proofErr w:type="spellStart"/>
+            <w:r>
+              <w:rPr>
+                <w:lang w:val="en-US"/>
+              </w:rPr>
+              <w:t>ShelveLoc</w:t>
+            </w:r>
+            <w:proofErr w:type="spellEnd"/>
+          </w:p>
+        </w:tc>
+        <w:tc>
+          <w:tcPr>
+            <w:tcW w:w="1080" w:type="dxa"/>
+          </w:tcPr>
+          <w:p>
+            <w:r>
+              <w:t>+</w:t>
+            </w:r>
+          </w:p>
+        </w:tc>
+        <w:tc>
+          <w:tcPr>
+            <w:tcW w:w="7245" w:type="dxa"/>
+            <w:vAlign w:val="center"/>
+          </w:tcPr>
+          <w:p>
+            <w:r>
+              <w:t>Καλύτερη θέση</w:t>
+            </w:r>
+            <w:r>
+              <w:t xml:space="preserve"> στο ράφι</w:t>
+            </w:r>
+            <w:r>
+              <w:t xml:space="preserve"> </w:t>
+            </w:r>
+            <w:r>
+              <w:t>-&gt;</w:t>
+            </w:r>
+            <w:r>
+              <w:t xml:space="preserve"> αυξημένες πωλήσεις</w:t>
+            </w:r>
+          </w:p>
+        </w:tc>
+      </w:tr>
+      <w:tr>
+        <w:tc>
+          <w:tcPr>
+            <w:tcW w:w="1435" w:type="dxa"/>
+          </w:tcPr>
+          <w:p>
+            <w:r>
+              <w:rPr>
+                <w:lang w:val="en-US"/>
+              </w:rPr>
+              <w:t>Income</w:t>
+            </w:r>
+          </w:p>
+        </w:tc>
+        <w:tc>
+          <w:tcPr>
+            <w:tcW w:w="1080" w:type="dxa"/>
+          </w:tcPr>
+          <w:p>
+            <w:r>
+              <w:t>+</w:t>
+            </w:r>
+          </w:p>
+        </w:tc>
+        <w:tc>
+          <w:tcPr>
+            <w:tcW w:w="7245" w:type="dxa"/>
+          </w:tcPr>
+          <w:p>
+            <w:r>
+              <w:t>Μεγαλύτερο εισόδημα -&gt; αυξημένες πωλήσεις</w:t>
+            </w:r>
+          </w:p>
+        </w:tc>
+      </w:tr>
+      <w:tr>
+        <w:tc>
+          <w:tcPr>
+            <w:tcW w:w="1435" w:type="dxa"/>
+          </w:tcPr>
+          <w:p>
+            <w:r>
+              <w:rPr>
+                <w:lang w:val="en-US"/>
+              </w:rPr>
+              <w:t>Price</w:t>
+            </w:r>
+          </w:p>
+        </w:tc>
+        <w:tc>
+          <w:tcPr>
+            <w:tcW w:w="1080" w:type="dxa"/>
+          </w:tcPr>
+          <w:p>
+            <w:r>
+              <w:t>-</w:t>
+            </w:r>
+          </w:p>
+        </w:tc>
+        <w:tc>
+          <w:tcPr>
+            <w:tcW w:w="7245" w:type="dxa"/>
+          </w:tcPr>
+          <w:p>
+            <w:r>
+              <w:t>Αυξημένη</w:t>
+            </w:r>
+            <w:r>
+              <w:rPr>
+                <w:lang w:val="en-US"/>
+              </w:rPr>
+              <w:t xml:space="preserve"> </w:t>
+            </w:r>
+            <w:r>
+              <w:t>τιμή</w:t>
+            </w:r>
+            <w:r>
+              <w:rPr>
+                <w:lang w:val="en-US"/>
+              </w:rPr>
+              <w:t xml:space="preserve"> </w:t>
+            </w:r>
+            <w:r>
+              <w:t>-&gt;</w:t>
+            </w:r>
+            <w:r>
+              <w:rPr>
+                <w:lang w:val="en-US"/>
+              </w:rPr>
+              <w:t xml:space="preserve"> </w:t>
+            </w:r>
+            <w:r>
+              <w:t>μειωμένες</w:t>
+            </w:r>
+            <w:r>
+              <w:rPr>
+                <w:lang w:val="en-US"/>
+              </w:rPr>
+              <w:t xml:space="preserve"> </w:t>
+            </w:r>
+            <w:r>
+              <w:t>πωλήσεις</w:t>
+            </w:r>
+          </w:p>
+        </w:tc>
+      </w:tr>
+      <w:tr>
+        <w:tc>
+          <w:tcPr>
+            <w:tcW w:w="1435" w:type="dxa"/>
+          </w:tcPr>
+          <w:p>
+            <w:r>
+              <w:rPr>
+                <w:lang w:val="en-US"/>
+              </w:rPr>
+              <w:t>Age</w:t>
+            </w:r>
+          </w:p>
+        </w:tc>
+        <w:tc>
+          <w:tcPr>
+            <w:tcW w:w="1080" w:type="dxa"/>
+          </w:tcPr>
+          <w:p>
+            <w:r>
+              <w:t>-</w:t>
+            </w:r>
+          </w:p>
+        </w:tc>
+        <w:tc>
+          <w:tcPr>
+            <w:tcW w:w="7245" w:type="dxa"/>
+          </w:tcPr>
+          <w:p>
+            <w:r>
+              <w:t>Μεγαλύτερο κοινό -&gt; μικρότερη ανάγκη για παιδικά καρεκλάκια</w:t>
+            </w:r>
+          </w:p>
+        </w:tc>
+      </w:tr>
+    </w:tbl>
+    <w:p/>
+    <w:p>
+      <w:pPr>
+        <w:pStyle w:val="Heading2"/>
+        <w:numPr>
+          <w:ilvl w:val="0"/>
+          <w:numId w:val="23"/>
+        </w:numPr>
+        <w:rPr>
+          <w:lang w:val="en-US"/>
+        </w:rPr>
+      </w:pPr>
+      <w:r>
+        <w:t>Διαστήματα εμπιστοσύνης</w:t>
+      </w:r>
+    </w:p>
+    <w:p>
+      <w:r>
+        <w:rPr>
+          <w:lang w:val="en-US"/>
+        </w:rPr>
+        <w:drawing>
+          <wp:inline distT="0" distB="0" distL="0" distR="0" wp14:anchorId="24AF9F51" wp14:editId="7537FF0A">
+            <wp:extent cx="3043008" cy="1834662"/>
+            <wp:effectExtent l="0" t="0" r="5080" b="0"/>
+            <wp:docPr id="2119330244" name="Picture 1" descr="A screenshot of a computer&#10;&#10;AI-generated content may be incorrect."/>
+            <wp:cNvGraphicFramePr>
+              <a:graphicFrameLocks xmlns:a="http://schemas.openxmlformats.org/drawingml/2006/main" noChangeAspect="1"/>
+            </wp:cNvGraphicFramePr>
+            <a:graphic xmlns:a="http://schemas.openxmlformats.org/drawingml/2006/main">
+              <a:graphicData uri="http://schemas.openxmlformats.org/drawingml/2006/picture">
+                <pic:pic xmlns:pic="http://schemas.openxmlformats.org/drawingml/2006/picture">
+                  <pic:nvPicPr>
+                    <pic:cNvPr id="2119330244" name="Picture 1" descr="A screenshot of a computer&#10;&#10;AI-generated content may be incorrect."/>
+                    <pic:cNvPicPr/>
+                  </pic:nvPicPr>
+                  <pic:blipFill>
+                    <a:blip r:embed="rId18"/>
+                    <a:stretch>
+                      <a:fillRect/>
+                    </a:stretch>
+                  </pic:blipFill>
+                  <pic:spPr>
+                    <a:xfrm>
+                      <a:off x="0" y="0"/>
+                      <a:ext cx="3054986" cy="1841884"/>
+                    </a:xfrm>
+                    <a:prstGeom prst="rect">
+                      <a:avLst/>
+                    </a:prstGeom>
+                  </pic:spPr>
+                </pic:pic>
+              </a:graphicData>
+            </a:graphic>
+          </wp:inline>
+        </w:drawing>
+      </w:r>
+    </w:p>
+    <w:p/>
+    <w:p>
+      <w:pPr>
+        <w:pStyle w:val="ListParagraph"/>
+        <w:numPr>
+          <w:ilvl w:val="0"/>
+          <w:numId w:val="29"/>
+        </w:numPr>
+      </w:pPr>
+      <w:r>
+        <w:t>Το διάστημα εμπιστοσύνης κάθε συντελεστή, εκφράζει ένα διάστημα για το οποίο είμαστε κατά 95% σίγουροι, πως μέσα σε αυτό βρίσκεται η πραγματική τιμή του συντελεστή.</w:t>
+      </w:r>
+    </w:p>
+    <w:p>
+      <w:pPr>
+        <w:pStyle w:val="ListParagraph"/>
+        <w:numPr>
+          <w:ilvl w:val="0"/>
+          <w:numId w:val="29"/>
+        </w:numPr>
+      </w:pPr>
+      <w:r>
+        <w:t>Παρατηρούμε ότι για κάποιες μεταβλητές (</w:t>
+      </w:r>
+      <w:r>
+        <w:rPr>
+          <w:lang w:val="en-US"/>
+        </w:rPr>
+        <w:t>Population</w:t>
+      </w:r>
+      <w:r>
+        <w:t xml:space="preserve">, </w:t>
+      </w:r>
+      <w:r>
+        <w:rPr>
+          <w:lang w:val="en-US"/>
+        </w:rPr>
+        <w:t>Education</w:t>
+      </w:r>
+      <w:r>
+        <w:t xml:space="preserve">, </w:t>
+      </w:r>
+      <w:r>
+        <w:rPr>
+          <w:lang w:val="en-US"/>
+        </w:rPr>
+        <w:t>Urban</w:t>
+      </w:r>
+      <w:r>
+        <w:t xml:space="preserve">, </w:t>
+      </w:r>
+      <w:r>
+        <w:rPr>
+          <w:lang w:val="en-US"/>
+        </w:rPr>
+        <w:t>Us</w:t>
+      </w:r>
+      <w:r>
+        <w:t xml:space="preserve">) </w:t>
+      </w:r>
+      <w:r>
+        <w:t xml:space="preserve">το διάστημα αυτό είναι πολύ </w:t>
+      </w:r>
+      <w:proofErr w:type="spellStart"/>
+      <w:r>
+        <w:t>ευρή</w:t>
+      </w:r>
+      <w:proofErr w:type="spellEnd"/>
+      <w:r>
+        <w:t xml:space="preserve">, και δεν διατηρεί καν σταθερό πρόσημο. Ενώ για τις υπόλοιπες είναι σχετικά μικρό και διατηρεί σταθερό πρόσημο. Αυτό υποδεικνύει ότι οι μεταβλητές με μεγάλο διάστημα εμπιστοσύνης δεν είναι στατιστικά σημαντικές, και συνεπώς δεν μπορούμε να είμαστε ιδιαίτερα σίγουροι για την τιμή τους. Επιπλέον παρατηρούμε ότι οι μεταβλητές με μεγάλο διάστημα εμπιστοσύνης είναι οι ίδιες με αυτές που υποδείξαμε ως μη σημαντικές στο προηγούμενο σκέλος, με βάση τις τιμές του </w:t>
+      </w:r>
+      <w:proofErr w:type="spellStart"/>
+      <w:r>
+        <w:rPr>
+          <w:lang w:val="en-US"/>
+        </w:rPr>
+        <w:t>pvalue</w:t>
+      </w:r>
+      <w:proofErr w:type="spellEnd"/>
+      <w:r>
+        <w:t>.</w:t>
+      </w:r>
+    </w:p>
+    <w:p>
+      <w:pPr>
+        <w:pStyle w:val="ListParagraph"/>
+        <w:ind w:left="367" w:firstLine="0"/>
+      </w:pPr>
+    </w:p>
+    <w:p>
+      <w:pPr>
+        <w:pStyle w:val="Heading2"/>
+        <w:numPr>
+          <w:ilvl w:val="0"/>
+          <w:numId w:val="23"/>
+        </w:numPr>
+        <w:rPr>
+          <w:lang w:val="en-US"/>
+        </w:rPr>
+      </w:pPr>
+      <w:r>
+        <w:t>Πρόβλεψη</w:t>
+      </w:r>
+    </w:p>
+    <w:p/>
+    <w:p>
+      <w:pPr>
+        <w:rPr>
+          <w:lang w:val="en-US"/>
+        </w:rPr>
+      </w:pPr>
+      <w:r>
+        <w:rPr>
+          <w:lang w:val="en-US"/>
+        </w:rPr>
+        <w:drawing>
+          <wp:inline distT="0" distB="0" distL="0" distR="0" wp14:anchorId="2483C80E" wp14:editId="0D05A261">
+            <wp:extent cx="4984833" cy="1752600"/>
+            <wp:effectExtent l="0" t="0" r="6350" b="0"/>
+            <wp:docPr id="1496768970" name="Picture 1" descr="A computer screen shot of a computer code&#10;&#10;AI-generated content may be incorrect."/>
+            <wp:cNvGraphicFramePr>
+              <a:graphicFrameLocks xmlns:a="http://schemas.openxmlformats.org/drawingml/2006/main" noChangeAspect="1"/>
+            </wp:cNvGraphicFramePr>
+            <a:graphic xmlns:a="http://schemas.openxmlformats.org/drawingml/2006/main">
+              <a:graphicData uri="http://schemas.openxmlformats.org/drawingml/2006/picture">
+                <pic:pic xmlns:pic="http://schemas.openxmlformats.org/drawingml/2006/picture">
+                  <pic:nvPicPr>
+                    <pic:cNvPr id="1496768970" name="Picture 1" descr="A computer screen shot of a computer code&#10;&#10;AI-generated content may be incorrect."/>
+                    <pic:cNvPicPr/>
+                  </pic:nvPicPr>
+                  <pic:blipFill>
+                    <a:blip r:embed="rId19"/>
+                    <a:stretch>
+                      <a:fillRect/>
+                    </a:stretch>
+                  </pic:blipFill>
+                  <pic:spPr>
+                    <a:xfrm>
+                      <a:off x="0" y="0"/>
+                      <a:ext cx="5000724" cy="1758187"/>
+                    </a:xfrm>
+                    <a:prstGeom prst="rect">
+                      <a:avLst/>
+                    </a:prstGeom>
+                  </pic:spPr>
+                </pic:pic>
+              </a:graphicData>
+            </a:graphic>
+          </wp:inline>
+        </w:drawing>
+      </w:r>
+    </w:p>
+    <w:p>
+      <w:pPr>
+        <w:pStyle w:val="ListParagraph"/>
+        <w:numPr>
+          <w:ilvl w:val="0"/>
+          <w:numId w:val="30"/>
+        </w:numPr>
+      </w:pPr>
+      <w:r>
+        <w:t xml:space="preserve">Παρατηρούμε ότι η πρόβλεψη για αυτό το νέο Χ που κατασκευάσαμε από τις μέσες τιμές των αριθμητικών μεταβλητών και τις επικρατούσες τιμές των κατηγορικών μεταβλητών, είναι 7.321973. </w:t>
+      </w:r>
+    </w:p>
+    <w:p>
+      <w:pPr>
+        <w:pStyle w:val="ListParagraph"/>
+        <w:numPr>
+          <w:ilvl w:val="0"/>
+          <w:numId w:val="30"/>
+        </w:numPr>
+      </w:pPr>
+      <w:r>
+        <w:t xml:space="preserve">Το </w:t>
+      </w:r>
+      <w:proofErr w:type="spellStart"/>
+      <w:r>
+        <w:t>δίάστημα</w:t>
+      </w:r>
+      <w:proofErr w:type="spellEnd"/>
+      <w:r>
+        <w:t xml:space="preserve"> εμπιστοσύνης είναι σχετικά στενό (7.13313, 7.510817) ενώ το διάστημα πρόβλεψης είναι σημαντικά ευρύτερο (5.309765, 9.334181). Αυτό συμβαίνει διότι το διάστημα εμπιστοσύνης </w:t>
+      </w:r>
+      <w:r>
+        <w:t xml:space="preserve">εκφράζει ένα διάστημα </w:t>
+      </w:r>
+      <w:r>
+        <w:rPr>
+          <w:b/>
+          <w:bCs/>
+        </w:rPr>
+        <w:t>μέσα στο οποίο αναμένουμε να βρίσκεται η μέση τιμή της εξαρτημένης μεταβλητής</w:t>
+      </w:r>
+      <w:r>
+        <w:t xml:space="preserve"> για δοσμένες τιμές των ανεξάρτητων μεταβλητών, με ένα συγκεκριμένο επίπεδο εμπιστοσύνης (π.χ. 95%).</w:t>
+      </w:r>
+      <w:r>
+        <w:t xml:space="preserve"> Α</w:t>
+      </w:r>
+      <w:r>
+        <w:t xml:space="preserve">ντίθετα, το </w:t>
+      </w:r>
+      <w:r>
+        <w:rPr>
+          <w:b/>
+          <w:bCs/>
+        </w:rPr>
+        <w:t>διάστημα πρόβλεψης</w:t>
+      </w:r>
+      <w:r>
+        <w:t xml:space="preserve"> περιλαμβάνει όχι μόνο την αβεβαιότητα γύρω από τη μέση τιμή, αλλά και τη </w:t>
+      </w:r>
+      <w:r>
+        <w:rPr>
+          <w:b/>
+          <w:bCs/>
+        </w:rPr>
+        <w:t>φυσική μεταβλητότητα των μεμονωμένων παρατηρήσεων</w:t>
+      </w:r>
+      <w:r>
+        <w:t xml:space="preserve"> — δηλαδή πόσο μπορεί να διαφέρει μία νέα, ατομική παρατήρηση από τη μέση τιμή.</w:t>
+      </w:r>
+    </w:p>
+    <w:p>
+      <w:pPr>
+        <w:pStyle w:val="ListParagraph"/>
+        <w:ind w:left="360" w:firstLine="0"/>
+      </w:pPr>
     </w:p>
     <w:p>
       <w:r>
@@ -3738,7 +5021,7 @@
                     <pic:cNvPicPr/>
                   </pic:nvPicPr>
                   <pic:blipFill>
-                    <a:blip r:embed="rId16"/>
+                    <a:blip r:embed="rId20"/>
                     <a:stretch>
                       <a:fillRect/>
                     </a:stretch>
@@ -3760,7 +5043,7 @@
       </w:r>
     </w:p>
     <w:sectPr>
-      <w:headerReference w:type="default" r:id="rId17"/>
+      <w:headerReference w:type="default" r:id="rId21"/>
       <w:pgSz w:w="11910" w:h="16850"/>
       <w:pgMar w:top="1220" w:right="940" w:bottom="280" w:left="1200" w:header="722" w:footer="0" w:gutter="0"/>
       <w:cols w:space="720"/>
@@ -4676,6 +5959,119 @@
     </w:lvl>
   </w:abstractNum>
   <w:abstractNum w:abstractNumId="7" w15:restartNumberingAfterBreak="0">
+    <w:nsid w:val="29376564"/>
+    <w:multiLevelType w:val="hybridMultilevel"/>
+    <w:tmpl w:val="CE40EE32"/>
+    <w:lvl w:ilvl="0" w:tplc="848A1AE8">
+      <w:start w:val="2"/>
+      <w:numFmt w:val="bullet"/>
+      <w:lvlText w:val=""/>
+      <w:lvlJc w:val="left"/>
+      <w:pPr>
+        <w:ind w:left="367" w:hanging="360"/>
+      </w:pPr>
+      <w:rPr>
+        <w:rFonts w:ascii="Wingdings" w:eastAsia="Calibri" w:hAnsi="Wingdings" w:cs="Calibri" w:hint="default"/>
+      </w:rPr>
+    </w:lvl>
+    <w:lvl w:ilvl="1" w:tplc="04090003" w:tentative="1">
+      <w:start w:val="1"/>
+      <w:numFmt w:val="bullet"/>
+      <w:lvlText w:val="o"/>
+      <w:lvlJc w:val="left"/>
+      <w:pPr>
+        <w:ind w:left="1087" w:hanging="360"/>
+      </w:pPr>
+      <w:rPr>
+        <w:rFonts w:ascii="Courier New" w:hAnsi="Courier New" w:cs="Courier New" w:hint="default"/>
+      </w:rPr>
+    </w:lvl>
+    <w:lvl w:ilvl="2" w:tplc="04090005" w:tentative="1">
+      <w:start w:val="1"/>
+      <w:numFmt w:val="bullet"/>
+      <w:lvlText w:val=""/>
+      <w:lvlJc w:val="left"/>
+      <w:pPr>
+        <w:ind w:left="1807" w:hanging="360"/>
+      </w:pPr>
+      <w:rPr>
+        <w:rFonts w:ascii="Wingdings" w:hAnsi="Wingdings" w:hint="default"/>
+      </w:rPr>
+    </w:lvl>
+    <w:lvl w:ilvl="3" w:tplc="04090001" w:tentative="1">
+      <w:start w:val="1"/>
+      <w:numFmt w:val="bullet"/>
+      <w:lvlText w:val=""/>
+      <w:lvlJc w:val="left"/>
+      <w:pPr>
+        <w:ind w:left="2527" w:hanging="360"/>
+      </w:pPr>
+      <w:rPr>
+        <w:rFonts w:ascii="Symbol" w:hAnsi="Symbol" w:hint="default"/>
+      </w:rPr>
+    </w:lvl>
+    <w:lvl w:ilvl="4" w:tplc="04090003" w:tentative="1">
+      <w:start w:val="1"/>
+      <w:numFmt w:val="bullet"/>
+      <w:lvlText w:val="o"/>
+      <w:lvlJc w:val="left"/>
+      <w:pPr>
+        <w:ind w:left="3247" w:hanging="360"/>
+      </w:pPr>
+      <w:rPr>
+        <w:rFonts w:ascii="Courier New" w:hAnsi="Courier New" w:cs="Courier New" w:hint="default"/>
+      </w:rPr>
+    </w:lvl>
+    <w:lvl w:ilvl="5" w:tplc="04090005" w:tentative="1">
+      <w:start w:val="1"/>
+      <w:numFmt w:val="bullet"/>
+      <w:lvlText w:val=""/>
+      <w:lvlJc w:val="left"/>
+      <w:pPr>
+        <w:ind w:left="3967" w:hanging="360"/>
+      </w:pPr>
+      <w:rPr>
+        <w:rFonts w:ascii="Wingdings" w:hAnsi="Wingdings" w:hint="default"/>
+      </w:rPr>
+    </w:lvl>
+    <w:lvl w:ilvl="6" w:tplc="04090001" w:tentative="1">
+      <w:start w:val="1"/>
+      <w:numFmt w:val="bullet"/>
+      <w:lvlText w:val=""/>
+      <w:lvlJc w:val="left"/>
+      <w:pPr>
+        <w:ind w:left="4687" w:hanging="360"/>
+      </w:pPr>
+      <w:rPr>
+        <w:rFonts w:ascii="Symbol" w:hAnsi="Symbol" w:hint="default"/>
+      </w:rPr>
+    </w:lvl>
+    <w:lvl w:ilvl="7" w:tplc="04090003" w:tentative="1">
+      <w:start w:val="1"/>
+      <w:numFmt w:val="bullet"/>
+      <w:lvlText w:val="o"/>
+      <w:lvlJc w:val="left"/>
+      <w:pPr>
+        <w:ind w:left="5407" w:hanging="360"/>
+      </w:pPr>
+      <w:rPr>
+        <w:rFonts w:ascii="Courier New" w:hAnsi="Courier New" w:cs="Courier New" w:hint="default"/>
+      </w:rPr>
+    </w:lvl>
+    <w:lvl w:ilvl="8" w:tplc="04090005" w:tentative="1">
+      <w:start w:val="1"/>
+      <w:numFmt w:val="bullet"/>
+      <w:lvlText w:val=""/>
+      <w:lvlJc w:val="left"/>
+      <w:pPr>
+        <w:ind w:left="6127" w:hanging="360"/>
+      </w:pPr>
+      <w:rPr>
+        <w:rFonts w:ascii="Wingdings" w:hAnsi="Wingdings" w:hint="default"/>
+      </w:rPr>
+    </w:lvl>
+  </w:abstractNum>
+  <w:abstractNum w:abstractNumId="8" w15:restartNumberingAfterBreak="0">
     <w:nsid w:val="294A2563"/>
     <w:multiLevelType w:val="hybridMultilevel"/>
     <w:tmpl w:val="0368265A"/>
@@ -4788,7 +6184,7 @@
       </w:rPr>
     </w:lvl>
   </w:abstractNum>
-  <w:abstractNum w:abstractNumId="8" w15:restartNumberingAfterBreak="0">
+  <w:abstractNum w:abstractNumId="9" w15:restartNumberingAfterBreak="0">
     <w:nsid w:val="29D05A1F"/>
     <w:multiLevelType w:val="hybridMultilevel"/>
     <w:tmpl w:val="27D47E66"/>
@@ -4901,7 +6297,212 @@
       </w:rPr>
     </w:lvl>
   </w:abstractNum>
-  <w:abstractNum w:abstractNumId="9" w15:restartNumberingAfterBreak="0">
+  <w:abstractNum w:abstractNumId="10" w15:restartNumberingAfterBreak="0">
+    <w:nsid w:val="2C3363F2"/>
+    <w:multiLevelType w:val="hybridMultilevel"/>
+    <w:tmpl w:val="0AE65472"/>
+    <w:lvl w:ilvl="0" w:tplc="848A1AE8">
+      <w:start w:val="2"/>
+      <w:numFmt w:val="bullet"/>
+      <w:lvlText w:val=""/>
+      <w:lvlJc w:val="left"/>
+      <w:pPr>
+        <w:ind w:left="360" w:hanging="360"/>
+      </w:pPr>
+      <w:rPr>
+        <w:rFonts w:ascii="Wingdings" w:eastAsia="Calibri" w:hAnsi="Wingdings" w:cs="Calibri" w:hint="default"/>
+      </w:rPr>
+    </w:lvl>
+    <w:lvl w:ilvl="1" w:tplc="FFFFFFFF">
+      <w:start w:val="2"/>
+      <w:numFmt w:val="bullet"/>
+      <w:lvlText w:val=""/>
+      <w:lvlJc w:val="left"/>
+      <w:pPr>
+        <w:ind w:left="1080" w:hanging="360"/>
+      </w:pPr>
+      <w:rPr>
+        <w:rFonts w:ascii="Wingdings" w:eastAsia="Calibri" w:hAnsi="Wingdings" w:cs="Calibri" w:hint="default"/>
+      </w:rPr>
+    </w:lvl>
+    <w:lvl w:ilvl="2" w:tplc="FFFFFFFF" w:tentative="1">
+      <w:start w:val="1"/>
+      <w:numFmt w:val="lowerRoman"/>
+      <w:lvlText w:val="%3."/>
+      <w:lvlJc w:val="right"/>
+      <w:pPr>
+        <w:ind w:left="1800" w:hanging="180"/>
+      </w:pPr>
+    </w:lvl>
+    <w:lvl w:ilvl="3" w:tplc="FFFFFFFF" w:tentative="1">
+      <w:start w:val="1"/>
+      <w:numFmt w:val="decimal"/>
+      <w:lvlText w:val="%4."/>
+      <w:lvlJc w:val="left"/>
+      <w:pPr>
+        <w:ind w:left="2520" w:hanging="360"/>
+      </w:pPr>
+    </w:lvl>
+    <w:lvl w:ilvl="4" w:tplc="FFFFFFFF" w:tentative="1">
+      <w:start w:val="1"/>
+      <w:numFmt w:val="lowerLetter"/>
+      <w:lvlText w:val="%5."/>
+      <w:lvlJc w:val="left"/>
+      <w:pPr>
+        <w:ind w:left="3240" w:hanging="360"/>
+      </w:pPr>
+    </w:lvl>
+    <w:lvl w:ilvl="5" w:tplc="FFFFFFFF" w:tentative="1">
+      <w:start w:val="1"/>
+      <w:numFmt w:val="lowerRoman"/>
+      <w:lvlText w:val="%6."/>
+      <w:lvlJc w:val="right"/>
+      <w:pPr>
+        <w:ind w:left="3960" w:hanging="180"/>
+      </w:pPr>
+    </w:lvl>
+    <w:lvl w:ilvl="6" w:tplc="FFFFFFFF" w:tentative="1">
+      <w:start w:val="1"/>
+      <w:numFmt w:val="decimal"/>
+      <w:lvlText w:val="%7."/>
+      <w:lvlJc w:val="left"/>
+      <w:pPr>
+        <w:ind w:left="4680" w:hanging="360"/>
+      </w:pPr>
+    </w:lvl>
+    <w:lvl w:ilvl="7" w:tplc="FFFFFFFF" w:tentative="1">
+      <w:start w:val="1"/>
+      <w:numFmt w:val="lowerLetter"/>
+      <w:lvlText w:val="%8."/>
+      <w:lvlJc w:val="left"/>
+      <w:pPr>
+        <w:ind w:left="5400" w:hanging="360"/>
+      </w:pPr>
+    </w:lvl>
+    <w:lvl w:ilvl="8" w:tplc="FFFFFFFF" w:tentative="1">
+      <w:start w:val="1"/>
+      <w:numFmt w:val="lowerRoman"/>
+      <w:lvlText w:val="%9."/>
+      <w:lvlJc w:val="right"/>
+      <w:pPr>
+        <w:ind w:left="6120" w:hanging="180"/>
+      </w:pPr>
+    </w:lvl>
+  </w:abstractNum>
+  <w:abstractNum w:abstractNumId="11" w15:restartNumberingAfterBreak="0">
+    <w:nsid w:val="34042DC6"/>
+    <w:multiLevelType w:val="hybridMultilevel"/>
+    <w:tmpl w:val="7D1E8CAA"/>
+    <w:lvl w:ilvl="0" w:tplc="848A1AE8">
+      <w:start w:val="2"/>
+      <w:numFmt w:val="bullet"/>
+      <w:lvlText w:val=""/>
+      <w:lvlJc w:val="left"/>
+      <w:pPr>
+        <w:ind w:left="360" w:hanging="360"/>
+      </w:pPr>
+      <w:rPr>
+        <w:rFonts w:ascii="Wingdings" w:eastAsia="Calibri" w:hAnsi="Wingdings" w:cs="Calibri" w:hint="default"/>
+      </w:rPr>
+    </w:lvl>
+    <w:lvl w:ilvl="1" w:tplc="04090003" w:tentative="1">
+      <w:start w:val="1"/>
+      <w:numFmt w:val="bullet"/>
+      <w:lvlText w:val="o"/>
+      <w:lvlJc w:val="left"/>
+      <w:pPr>
+        <w:ind w:left="1080" w:hanging="360"/>
+      </w:pPr>
+      <w:rPr>
+        <w:rFonts w:ascii="Courier New" w:hAnsi="Courier New" w:cs="Courier New" w:hint="default"/>
+      </w:rPr>
+    </w:lvl>
+    <w:lvl w:ilvl="2" w:tplc="04090005" w:tentative="1">
+      <w:start w:val="1"/>
+      <w:numFmt w:val="bullet"/>
+      <w:lvlText w:val=""/>
+      <w:lvlJc w:val="left"/>
+      <w:pPr>
+        <w:ind w:left="1800" w:hanging="360"/>
+      </w:pPr>
+      <w:rPr>
+        <w:rFonts w:ascii="Wingdings" w:hAnsi="Wingdings" w:hint="default"/>
+      </w:rPr>
+    </w:lvl>
+    <w:lvl w:ilvl="3" w:tplc="04090001" w:tentative="1">
+      <w:start w:val="1"/>
+      <w:numFmt w:val="bullet"/>
+      <w:lvlText w:val=""/>
+      <w:lvlJc w:val="left"/>
+      <w:pPr>
+        <w:ind w:left="2520" w:hanging="360"/>
+      </w:pPr>
+      <w:rPr>
+        <w:rFonts w:ascii="Symbol" w:hAnsi="Symbol" w:hint="default"/>
+      </w:rPr>
+    </w:lvl>
+    <w:lvl w:ilvl="4" w:tplc="04090003" w:tentative="1">
+      <w:start w:val="1"/>
+      <w:numFmt w:val="bullet"/>
+      <w:lvlText w:val="o"/>
+      <w:lvlJc w:val="left"/>
+      <w:pPr>
+        <w:ind w:left="3240" w:hanging="360"/>
+      </w:pPr>
+      <w:rPr>
+        <w:rFonts w:ascii="Courier New" w:hAnsi="Courier New" w:cs="Courier New" w:hint="default"/>
+      </w:rPr>
+    </w:lvl>
+    <w:lvl w:ilvl="5" w:tplc="04090005" w:tentative="1">
+      <w:start w:val="1"/>
+      <w:numFmt w:val="bullet"/>
+      <w:lvlText w:val=""/>
+      <w:lvlJc w:val="left"/>
+      <w:pPr>
+        <w:ind w:left="3960" w:hanging="360"/>
+      </w:pPr>
+      <w:rPr>
+        <w:rFonts w:ascii="Wingdings" w:hAnsi="Wingdings" w:hint="default"/>
+      </w:rPr>
+    </w:lvl>
+    <w:lvl w:ilvl="6" w:tplc="04090001" w:tentative="1">
+      <w:start w:val="1"/>
+      <w:numFmt w:val="bullet"/>
+      <w:lvlText w:val=""/>
+      <w:lvlJc w:val="left"/>
+      <w:pPr>
+        <w:ind w:left="4680" w:hanging="360"/>
+      </w:pPr>
+      <w:rPr>
+        <w:rFonts w:ascii="Symbol" w:hAnsi="Symbol" w:hint="default"/>
+      </w:rPr>
+    </w:lvl>
+    <w:lvl w:ilvl="7" w:tplc="04090003" w:tentative="1">
+      <w:start w:val="1"/>
+      <w:numFmt w:val="bullet"/>
+      <w:lvlText w:val="o"/>
+      <w:lvlJc w:val="left"/>
+      <w:pPr>
+        <w:ind w:left="5400" w:hanging="360"/>
+      </w:pPr>
+      <w:rPr>
+        <w:rFonts w:ascii="Courier New" w:hAnsi="Courier New" w:cs="Courier New" w:hint="default"/>
+      </w:rPr>
+    </w:lvl>
+    <w:lvl w:ilvl="8" w:tplc="04090005" w:tentative="1">
+      <w:start w:val="1"/>
+      <w:numFmt w:val="bullet"/>
+      <w:lvlText w:val=""/>
+      <w:lvlJc w:val="left"/>
+      <w:pPr>
+        <w:ind w:left="6120" w:hanging="360"/>
+      </w:pPr>
+      <w:rPr>
+        <w:rFonts w:ascii="Wingdings" w:hAnsi="Wingdings" w:hint="default"/>
+      </w:rPr>
+    </w:lvl>
+  </w:abstractNum>
+  <w:abstractNum w:abstractNumId="12" w15:restartNumberingAfterBreak="0">
     <w:nsid w:val="425B4FA2"/>
     <w:multiLevelType w:val="hybridMultilevel"/>
     <w:tmpl w:val="81F2C532"/>
@@ -5014,7 +6615,7 @@
       </w:rPr>
     </w:lvl>
   </w:abstractNum>
-  <w:abstractNum w:abstractNumId="10" w15:restartNumberingAfterBreak="0">
+  <w:abstractNum w:abstractNumId="13" w15:restartNumberingAfterBreak="0">
     <w:nsid w:val="46271A66"/>
     <w:multiLevelType w:val="hybridMultilevel"/>
     <w:tmpl w:val="A8BA6F26"/>
@@ -5106,7 +6707,7 @@
       </w:pPr>
     </w:lvl>
   </w:abstractNum>
-  <w:abstractNum w:abstractNumId="11" w15:restartNumberingAfterBreak="0">
+  <w:abstractNum w:abstractNumId="14" w15:restartNumberingAfterBreak="0">
     <w:nsid w:val="48720A3F"/>
     <w:multiLevelType w:val="hybridMultilevel"/>
     <w:tmpl w:val="78A24EFE"/>
@@ -5219,7 +6820,7 @@
       </w:rPr>
     </w:lvl>
   </w:abstractNum>
-  <w:abstractNum w:abstractNumId="12" w15:restartNumberingAfterBreak="0">
+  <w:abstractNum w:abstractNumId="15" w15:restartNumberingAfterBreak="0">
     <w:nsid w:val="49E3495E"/>
     <w:multiLevelType w:val="hybridMultilevel"/>
     <w:tmpl w:val="A73E7200"/>
@@ -5308,7 +6909,188 @@
       </w:pPr>
     </w:lvl>
   </w:abstractNum>
-  <w:abstractNum w:abstractNumId="13" w15:restartNumberingAfterBreak="0">
+  <w:abstractNum w:abstractNumId="16" w15:restartNumberingAfterBreak="0">
+    <w:nsid w:val="4D282B83"/>
+    <w:multiLevelType w:val="hybridMultilevel"/>
+    <w:tmpl w:val="518240D6"/>
+    <w:lvl w:ilvl="0" w:tplc="848A1AE8">
+      <w:start w:val="2"/>
+      <w:numFmt w:val="bullet"/>
+      <w:lvlText w:val=""/>
+      <w:lvlJc w:val="left"/>
+      <w:pPr>
+        <w:ind w:left="720" w:hanging="360"/>
+      </w:pPr>
+      <w:rPr>
+        <w:rFonts w:ascii="Wingdings" w:eastAsia="Calibri" w:hAnsi="Wingdings" w:cs="Calibri" w:hint="default"/>
+      </w:rPr>
+    </w:lvl>
+    <w:lvl w:ilvl="1" w:tplc="FFFFFFFF">
+      <w:start w:val="2"/>
+      <w:numFmt w:val="bullet"/>
+      <w:lvlText w:val=""/>
+      <w:lvlJc w:val="left"/>
+      <w:pPr>
+        <w:ind w:left="1440" w:hanging="360"/>
+      </w:pPr>
+      <w:rPr>
+        <w:rFonts w:ascii="Wingdings" w:eastAsia="Calibri" w:hAnsi="Wingdings" w:cs="Calibri" w:hint="default"/>
+      </w:rPr>
+    </w:lvl>
+    <w:lvl w:ilvl="2" w:tplc="FFFFFFFF" w:tentative="1">
+      <w:start w:val="1"/>
+      <w:numFmt w:val="lowerRoman"/>
+      <w:lvlText w:val="%3."/>
+      <w:lvlJc w:val="right"/>
+      <w:pPr>
+        <w:ind w:left="2160" w:hanging="180"/>
+      </w:pPr>
+    </w:lvl>
+    <w:lvl w:ilvl="3" w:tplc="FFFFFFFF" w:tentative="1">
+      <w:start w:val="1"/>
+      <w:numFmt w:val="decimal"/>
+      <w:lvlText w:val="%4."/>
+      <w:lvlJc w:val="left"/>
+      <w:pPr>
+        <w:ind w:left="2880" w:hanging="360"/>
+      </w:pPr>
+    </w:lvl>
+    <w:lvl w:ilvl="4" w:tplc="FFFFFFFF" w:tentative="1">
+      <w:start w:val="1"/>
+      <w:numFmt w:val="lowerLetter"/>
+      <w:lvlText w:val="%5."/>
+      <w:lvlJc w:val="left"/>
+      <w:pPr>
+        <w:ind w:left="3600" w:hanging="360"/>
+      </w:pPr>
+    </w:lvl>
+    <w:lvl w:ilvl="5" w:tplc="FFFFFFFF" w:tentative="1">
+      <w:start w:val="1"/>
+      <w:numFmt w:val="lowerRoman"/>
+      <w:lvlText w:val="%6."/>
+      <w:lvlJc w:val="right"/>
+      <w:pPr>
+        <w:ind w:left="4320" w:hanging="180"/>
+      </w:pPr>
+    </w:lvl>
+    <w:lvl w:ilvl="6" w:tplc="FFFFFFFF" w:tentative="1">
+      <w:start w:val="1"/>
+      <w:numFmt w:val="decimal"/>
+      <w:lvlText w:val="%7."/>
+      <w:lvlJc w:val="left"/>
+      <w:pPr>
+        <w:ind w:left="5040" w:hanging="360"/>
+      </w:pPr>
+    </w:lvl>
+    <w:lvl w:ilvl="7" w:tplc="FFFFFFFF" w:tentative="1">
+      <w:start w:val="1"/>
+      <w:numFmt w:val="lowerLetter"/>
+      <w:lvlText w:val="%8."/>
+      <w:lvlJc w:val="left"/>
+      <w:pPr>
+        <w:ind w:left="5760" w:hanging="360"/>
+      </w:pPr>
+    </w:lvl>
+    <w:lvl w:ilvl="8" w:tplc="FFFFFFFF" w:tentative="1">
+      <w:start w:val="1"/>
+      <w:numFmt w:val="lowerRoman"/>
+      <w:lvlText w:val="%9."/>
+      <w:lvlJc w:val="right"/>
+      <w:pPr>
+        <w:ind w:left="6480" w:hanging="180"/>
+      </w:pPr>
+    </w:lvl>
+  </w:abstractNum>
+  <w:abstractNum w:abstractNumId="17" w15:restartNumberingAfterBreak="0">
+    <w:nsid w:val="4D950151"/>
+    <w:multiLevelType w:val="hybridMultilevel"/>
+    <w:tmpl w:val="5128C770"/>
+    <w:lvl w:ilvl="0" w:tplc="E44CEC0C">
+      <w:start w:val="1"/>
+      <w:numFmt w:val="upperRoman"/>
+      <w:lvlText w:val="%1."/>
+      <w:lvlJc w:val="left"/>
+      <w:pPr>
+        <w:ind w:left="727" w:hanging="720"/>
+      </w:pPr>
+      <w:rPr>
+        <w:rFonts w:hint="default"/>
+      </w:rPr>
+    </w:lvl>
+    <w:lvl w:ilvl="1" w:tplc="04090019" w:tentative="1">
+      <w:start w:val="1"/>
+      <w:numFmt w:val="lowerLetter"/>
+      <w:lvlText w:val="%2."/>
+      <w:lvlJc w:val="left"/>
+      <w:pPr>
+        <w:ind w:left="1087" w:hanging="360"/>
+      </w:pPr>
+    </w:lvl>
+    <w:lvl w:ilvl="2" w:tplc="0409001B" w:tentative="1">
+      <w:start w:val="1"/>
+      <w:numFmt w:val="lowerRoman"/>
+      <w:lvlText w:val="%3."/>
+      <w:lvlJc w:val="right"/>
+      <w:pPr>
+        <w:ind w:left="1807" w:hanging="180"/>
+      </w:pPr>
+    </w:lvl>
+    <w:lvl w:ilvl="3" w:tplc="0409000F" w:tentative="1">
+      <w:start w:val="1"/>
+      <w:numFmt w:val="decimal"/>
+      <w:lvlText w:val="%4."/>
+      <w:lvlJc w:val="left"/>
+      <w:pPr>
+        <w:ind w:left="2527" w:hanging="360"/>
+      </w:pPr>
+    </w:lvl>
+    <w:lvl w:ilvl="4" w:tplc="04090019" w:tentative="1">
+      <w:start w:val="1"/>
+      <w:numFmt w:val="lowerLetter"/>
+      <w:lvlText w:val="%5."/>
+      <w:lvlJc w:val="left"/>
+      <w:pPr>
+        <w:ind w:left="3247" w:hanging="360"/>
+      </w:pPr>
+    </w:lvl>
+    <w:lvl w:ilvl="5" w:tplc="0409001B" w:tentative="1">
+      <w:start w:val="1"/>
+      <w:numFmt w:val="lowerRoman"/>
+      <w:lvlText w:val="%6."/>
+      <w:lvlJc w:val="right"/>
+      <w:pPr>
+        <w:ind w:left="3967" w:hanging="180"/>
+      </w:pPr>
+    </w:lvl>
+    <w:lvl w:ilvl="6" w:tplc="0409000F" w:tentative="1">
+      <w:start w:val="1"/>
+      <w:numFmt w:val="decimal"/>
+      <w:lvlText w:val="%7."/>
+      <w:lvlJc w:val="left"/>
+      <w:pPr>
+        <w:ind w:left="4687" w:hanging="360"/>
+      </w:pPr>
+    </w:lvl>
+    <w:lvl w:ilvl="7" w:tplc="04090019" w:tentative="1">
+      <w:start w:val="1"/>
+      <w:numFmt w:val="lowerLetter"/>
+      <w:lvlText w:val="%8."/>
+      <w:lvlJc w:val="left"/>
+      <w:pPr>
+        <w:ind w:left="5407" w:hanging="360"/>
+      </w:pPr>
+    </w:lvl>
+    <w:lvl w:ilvl="8" w:tplc="0409001B" w:tentative="1">
+      <w:start w:val="1"/>
+      <w:numFmt w:val="lowerRoman"/>
+      <w:lvlText w:val="%9."/>
+      <w:lvlJc w:val="right"/>
+      <w:pPr>
+        <w:ind w:left="6127" w:hanging="180"/>
+      </w:pPr>
+    </w:lvl>
+  </w:abstractNum>
+  <w:abstractNum w:abstractNumId="18" w15:restartNumberingAfterBreak="0">
     <w:nsid w:val="4F43753A"/>
     <w:multiLevelType w:val="hybridMultilevel"/>
     <w:tmpl w:val="2356F544"/>
@@ -5421,7 +7203,120 @@
       </w:rPr>
     </w:lvl>
   </w:abstractNum>
-  <w:abstractNum w:abstractNumId="14" w15:restartNumberingAfterBreak="0">
+  <w:abstractNum w:abstractNumId="19" w15:restartNumberingAfterBreak="0">
+    <w:nsid w:val="532D3612"/>
+    <w:multiLevelType w:val="hybridMultilevel"/>
+    <w:tmpl w:val="E76EFB42"/>
+    <w:lvl w:ilvl="0" w:tplc="13C82D30">
+      <w:start w:val="2"/>
+      <w:numFmt w:val="bullet"/>
+      <w:lvlText w:val=""/>
+      <w:lvlJc w:val="left"/>
+      <w:pPr>
+        <w:ind w:left="720" w:hanging="360"/>
+      </w:pPr>
+      <w:rPr>
+        <w:rFonts w:ascii="Wingdings" w:eastAsia="Calibri" w:hAnsi="Wingdings" w:cs="Calibri" w:hint="default"/>
+      </w:rPr>
+    </w:lvl>
+    <w:lvl w:ilvl="1" w:tplc="04090003" w:tentative="1">
+      <w:start w:val="1"/>
+      <w:numFmt w:val="bullet"/>
+      <w:lvlText w:val="o"/>
+      <w:lvlJc w:val="left"/>
+      <w:pPr>
+        <w:ind w:left="1440" w:hanging="360"/>
+      </w:pPr>
+      <w:rPr>
+        <w:rFonts w:ascii="Courier New" w:hAnsi="Courier New" w:cs="Courier New" w:hint="default"/>
+      </w:rPr>
+    </w:lvl>
+    <w:lvl w:ilvl="2" w:tplc="04090005" w:tentative="1">
+      <w:start w:val="1"/>
+      <w:numFmt w:val="bullet"/>
+      <w:lvlText w:val=""/>
+      <w:lvlJc w:val="left"/>
+      <w:pPr>
+        <w:ind w:left="2160" w:hanging="360"/>
+      </w:pPr>
+      <w:rPr>
+        <w:rFonts w:ascii="Wingdings" w:hAnsi="Wingdings" w:hint="default"/>
+      </w:rPr>
+    </w:lvl>
+    <w:lvl w:ilvl="3" w:tplc="04090001" w:tentative="1">
+      <w:start w:val="1"/>
+      <w:numFmt w:val="bullet"/>
+      <w:lvlText w:val=""/>
+      <w:lvlJc w:val="left"/>
+      <w:pPr>
+        <w:ind w:left="2880" w:hanging="360"/>
+      </w:pPr>
+      <w:rPr>
+        <w:rFonts w:ascii="Symbol" w:hAnsi="Symbol" w:hint="default"/>
+      </w:rPr>
+    </w:lvl>
+    <w:lvl w:ilvl="4" w:tplc="04090003" w:tentative="1">
+      <w:start w:val="1"/>
+      <w:numFmt w:val="bullet"/>
+      <w:lvlText w:val="o"/>
+      <w:lvlJc w:val="left"/>
+      <w:pPr>
+        <w:ind w:left="3600" w:hanging="360"/>
+      </w:pPr>
+      <w:rPr>
+        <w:rFonts w:ascii="Courier New" w:hAnsi="Courier New" w:cs="Courier New" w:hint="default"/>
+      </w:rPr>
+    </w:lvl>
+    <w:lvl w:ilvl="5" w:tplc="04090005" w:tentative="1">
+      <w:start w:val="1"/>
+      <w:numFmt w:val="bullet"/>
+      <w:lvlText w:val=""/>
+      <w:lvlJc w:val="left"/>
+      <w:pPr>
+        <w:ind w:left="4320" w:hanging="360"/>
+      </w:pPr>
+      <w:rPr>
+        <w:rFonts w:ascii="Wingdings" w:hAnsi="Wingdings" w:hint="default"/>
+      </w:rPr>
+    </w:lvl>
+    <w:lvl w:ilvl="6" w:tplc="04090001" w:tentative="1">
+      <w:start w:val="1"/>
+      <w:numFmt w:val="bullet"/>
+      <w:lvlText w:val=""/>
+      <w:lvlJc w:val="left"/>
+      <w:pPr>
+        <w:ind w:left="5040" w:hanging="360"/>
+      </w:pPr>
+      <w:rPr>
+        <w:rFonts w:ascii="Symbol" w:hAnsi="Symbol" w:hint="default"/>
+      </w:rPr>
+    </w:lvl>
+    <w:lvl w:ilvl="7" w:tplc="04090003" w:tentative="1">
+      <w:start w:val="1"/>
+      <w:numFmt w:val="bullet"/>
+      <w:lvlText w:val="o"/>
+      <w:lvlJc w:val="left"/>
+      <w:pPr>
+        <w:ind w:left="5760" w:hanging="360"/>
+      </w:pPr>
+      <w:rPr>
+        <w:rFonts w:ascii="Courier New" w:hAnsi="Courier New" w:cs="Courier New" w:hint="default"/>
+      </w:rPr>
+    </w:lvl>
+    <w:lvl w:ilvl="8" w:tplc="04090005" w:tentative="1">
+      <w:start w:val="1"/>
+      <w:numFmt w:val="bullet"/>
+      <w:lvlText w:val=""/>
+      <w:lvlJc w:val="left"/>
+      <w:pPr>
+        <w:ind w:left="6480" w:hanging="360"/>
+      </w:pPr>
+      <w:rPr>
+        <w:rFonts w:ascii="Wingdings" w:hAnsi="Wingdings" w:hint="default"/>
+      </w:rPr>
+    </w:lvl>
+  </w:abstractNum>
+  <w:abstractNum w:abstractNumId="20" w15:restartNumberingAfterBreak="0">
     <w:nsid w:val="56F11B56"/>
     <w:multiLevelType w:val="hybridMultilevel"/>
     <w:tmpl w:val="DD1299C2"/>
@@ -5534,7 +7429,7 @@
       </w:rPr>
     </w:lvl>
   </w:abstractNum>
-  <w:abstractNum w:abstractNumId="15" w15:restartNumberingAfterBreak="0">
+  <w:abstractNum w:abstractNumId="21" w15:restartNumberingAfterBreak="0">
     <w:nsid w:val="5B4F40B4"/>
     <w:multiLevelType w:val="hybridMultilevel"/>
     <w:tmpl w:val="FB8E0D2E"/>
@@ -5647,7 +7542,7 @@
       </w:rPr>
     </w:lvl>
   </w:abstractNum>
-  <w:abstractNum w:abstractNumId="16" w15:restartNumberingAfterBreak="0">
+  <w:abstractNum w:abstractNumId="22" w15:restartNumberingAfterBreak="0">
     <w:nsid w:val="5C130246"/>
     <w:multiLevelType w:val="hybridMultilevel"/>
     <w:tmpl w:val="C3C60ADC"/>
@@ -5736,7 +7631,7 @@
       </w:pPr>
     </w:lvl>
   </w:abstractNum>
-  <w:abstractNum w:abstractNumId="17" w15:restartNumberingAfterBreak="0">
+  <w:abstractNum w:abstractNumId="23" w15:restartNumberingAfterBreak="0">
     <w:nsid w:val="69CB4FCB"/>
     <w:multiLevelType w:val="hybridMultilevel"/>
     <w:tmpl w:val="0E6A4632"/>
@@ -5825,7 +7720,7 @@
       </w:pPr>
     </w:lvl>
   </w:abstractNum>
-  <w:abstractNum w:abstractNumId="18" w15:restartNumberingAfterBreak="0">
+  <w:abstractNum w:abstractNumId="24" w15:restartNumberingAfterBreak="0">
     <w:nsid w:val="6B172B13"/>
     <w:multiLevelType w:val="hybridMultilevel"/>
     <w:tmpl w:val="F3302842"/>
@@ -5914,7 +7809,120 @@
       </w:pPr>
     </w:lvl>
   </w:abstractNum>
-  <w:abstractNum w:abstractNumId="19" w15:restartNumberingAfterBreak="0">
+  <w:abstractNum w:abstractNumId="25" w15:restartNumberingAfterBreak="0">
+    <w:nsid w:val="72254A0E"/>
+    <w:multiLevelType w:val="hybridMultilevel"/>
+    <w:tmpl w:val="A2A2D37C"/>
+    <w:lvl w:ilvl="0" w:tplc="848A1AE8">
+      <w:start w:val="2"/>
+      <w:numFmt w:val="bullet"/>
+      <w:lvlText w:val=""/>
+      <w:lvlJc w:val="left"/>
+      <w:pPr>
+        <w:ind w:left="720" w:hanging="360"/>
+      </w:pPr>
+      <w:rPr>
+        <w:rFonts w:ascii="Wingdings" w:eastAsia="Calibri" w:hAnsi="Wingdings" w:cs="Calibri" w:hint="default"/>
+      </w:rPr>
+    </w:lvl>
+    <w:lvl w:ilvl="1" w:tplc="04090003" w:tentative="1">
+      <w:start w:val="1"/>
+      <w:numFmt w:val="bullet"/>
+      <w:lvlText w:val="o"/>
+      <w:lvlJc w:val="left"/>
+      <w:pPr>
+        <w:ind w:left="1440" w:hanging="360"/>
+      </w:pPr>
+      <w:rPr>
+        <w:rFonts w:ascii="Courier New" w:hAnsi="Courier New" w:cs="Courier New" w:hint="default"/>
+      </w:rPr>
+    </w:lvl>
+    <w:lvl w:ilvl="2" w:tplc="04090005" w:tentative="1">
+      <w:start w:val="1"/>
+      <w:numFmt w:val="bullet"/>
+      <w:lvlText w:val=""/>
+      <w:lvlJc w:val="left"/>
+      <w:pPr>
+        <w:ind w:left="2160" w:hanging="360"/>
+      </w:pPr>
+      <w:rPr>
+        <w:rFonts w:ascii="Wingdings" w:hAnsi="Wingdings" w:hint="default"/>
+      </w:rPr>
+    </w:lvl>
+    <w:lvl w:ilvl="3" w:tplc="04090001" w:tentative="1">
+      <w:start w:val="1"/>
+      <w:numFmt w:val="bullet"/>
+      <w:lvlText w:val=""/>
+      <w:lvlJc w:val="left"/>
+      <w:pPr>
+        <w:ind w:left="2880" w:hanging="360"/>
+      </w:pPr>
+      <w:rPr>
+        <w:rFonts w:ascii="Symbol" w:hAnsi="Symbol" w:hint="default"/>
+      </w:rPr>
+    </w:lvl>
+    <w:lvl w:ilvl="4" w:tplc="04090003" w:tentative="1">
+      <w:start w:val="1"/>
+      <w:numFmt w:val="bullet"/>
+      <w:lvlText w:val="o"/>
+      <w:lvlJc w:val="left"/>
+      <w:pPr>
+        <w:ind w:left="3600" w:hanging="360"/>
+      </w:pPr>
+      <w:rPr>
+        <w:rFonts w:ascii="Courier New" w:hAnsi="Courier New" w:cs="Courier New" w:hint="default"/>
+      </w:rPr>
+    </w:lvl>
+    <w:lvl w:ilvl="5" w:tplc="04090005" w:tentative="1">
+      <w:start w:val="1"/>
+      <w:numFmt w:val="bullet"/>
+      <w:lvlText w:val=""/>
+      <w:lvlJc w:val="left"/>
+      <w:pPr>
+        <w:ind w:left="4320" w:hanging="360"/>
+      </w:pPr>
+      <w:rPr>
+        <w:rFonts w:ascii="Wingdings" w:hAnsi="Wingdings" w:hint="default"/>
+      </w:rPr>
+    </w:lvl>
+    <w:lvl w:ilvl="6" w:tplc="04090001" w:tentative="1">
+      <w:start w:val="1"/>
+      <w:numFmt w:val="bullet"/>
+      <w:lvlText w:val=""/>
+      <w:lvlJc w:val="left"/>
+      <w:pPr>
+        <w:ind w:left="5040" w:hanging="360"/>
+      </w:pPr>
+      <w:rPr>
+        <w:rFonts w:ascii="Symbol" w:hAnsi="Symbol" w:hint="default"/>
+      </w:rPr>
+    </w:lvl>
+    <w:lvl w:ilvl="7" w:tplc="04090003" w:tentative="1">
+      <w:start w:val="1"/>
+      <w:numFmt w:val="bullet"/>
+      <w:lvlText w:val="o"/>
+      <w:lvlJc w:val="left"/>
+      <w:pPr>
+        <w:ind w:left="5760" w:hanging="360"/>
+      </w:pPr>
+      <w:rPr>
+        <w:rFonts w:ascii="Courier New" w:hAnsi="Courier New" w:cs="Courier New" w:hint="default"/>
+      </w:rPr>
+    </w:lvl>
+    <w:lvl w:ilvl="8" w:tplc="04090005" w:tentative="1">
+      <w:start w:val="1"/>
+      <w:numFmt w:val="bullet"/>
+      <w:lvlText w:val=""/>
+      <w:lvlJc w:val="left"/>
+      <w:pPr>
+        <w:ind w:left="6480" w:hanging="360"/>
+      </w:pPr>
+      <w:rPr>
+        <w:rFonts w:ascii="Wingdings" w:hAnsi="Wingdings" w:hint="default"/>
+      </w:rPr>
+    </w:lvl>
+  </w:abstractNum>
+  <w:abstractNum w:abstractNumId="26" w15:restartNumberingAfterBreak="0">
     <w:nsid w:val="75A93032"/>
     <w:multiLevelType w:val="hybridMultilevel"/>
     <w:tmpl w:val="DBEEC3DC"/>
@@ -6003,7 +8011,99 @@
       </w:pPr>
     </w:lvl>
   </w:abstractNum>
-  <w:abstractNum w:abstractNumId="20" w15:restartNumberingAfterBreak="0">
+  <w:abstractNum w:abstractNumId="27" w15:restartNumberingAfterBreak="0">
+    <w:nsid w:val="781B79B9"/>
+    <w:multiLevelType w:val="hybridMultilevel"/>
+    <w:tmpl w:val="CC6CD5E2"/>
+    <w:lvl w:ilvl="0" w:tplc="04090017">
+      <w:start w:val="1"/>
+      <w:numFmt w:val="lowerLetter"/>
+      <w:lvlText w:val="%1)"/>
+      <w:lvlJc w:val="left"/>
+      <w:pPr>
+        <w:ind w:left="360" w:hanging="360"/>
+      </w:pPr>
+      <w:rPr>
+        <w:rFonts w:hint="default"/>
+      </w:rPr>
+    </w:lvl>
+    <w:lvl w:ilvl="1" w:tplc="848A1AE8">
+      <w:start w:val="2"/>
+      <w:numFmt w:val="bullet"/>
+      <w:lvlText w:val=""/>
+      <w:lvlJc w:val="left"/>
+      <w:pPr>
+        <w:ind w:left="1080" w:hanging="360"/>
+      </w:pPr>
+      <w:rPr>
+        <w:rFonts w:ascii="Wingdings" w:eastAsia="Calibri" w:hAnsi="Wingdings" w:cs="Calibri" w:hint="default"/>
+      </w:rPr>
+    </w:lvl>
+    <w:lvl w:ilvl="2" w:tplc="0409001B" w:tentative="1">
+      <w:start w:val="1"/>
+      <w:numFmt w:val="lowerRoman"/>
+      <w:lvlText w:val="%3."/>
+      <w:lvlJc w:val="right"/>
+      <w:pPr>
+        <w:ind w:left="1800" w:hanging="180"/>
+      </w:pPr>
+    </w:lvl>
+    <w:lvl w:ilvl="3" w:tplc="0409000F" w:tentative="1">
+      <w:start w:val="1"/>
+      <w:numFmt w:val="decimal"/>
+      <w:lvlText w:val="%4."/>
+      <w:lvlJc w:val="left"/>
+      <w:pPr>
+        <w:ind w:left="2520" w:hanging="360"/>
+      </w:pPr>
+    </w:lvl>
+    <w:lvl w:ilvl="4" w:tplc="04090019" w:tentative="1">
+      <w:start w:val="1"/>
+      <w:numFmt w:val="lowerLetter"/>
+      <w:lvlText w:val="%5."/>
+      <w:lvlJc w:val="left"/>
+      <w:pPr>
+        <w:ind w:left="3240" w:hanging="360"/>
+      </w:pPr>
+    </w:lvl>
+    <w:lvl w:ilvl="5" w:tplc="0409001B" w:tentative="1">
+      <w:start w:val="1"/>
+      <w:numFmt w:val="lowerRoman"/>
+      <w:lvlText w:val="%6."/>
+      <w:lvlJc w:val="right"/>
+      <w:pPr>
+        <w:ind w:left="3960" w:hanging="180"/>
+      </w:pPr>
+    </w:lvl>
+    <w:lvl w:ilvl="6" w:tplc="0409000F" w:tentative="1">
+      <w:start w:val="1"/>
+      <w:numFmt w:val="decimal"/>
+      <w:lvlText w:val="%7."/>
+      <w:lvlJc w:val="left"/>
+      <w:pPr>
+        <w:ind w:left="4680" w:hanging="360"/>
+      </w:pPr>
+    </w:lvl>
+    <w:lvl w:ilvl="7" w:tplc="04090019" w:tentative="1">
+      <w:start w:val="1"/>
+      <w:numFmt w:val="lowerLetter"/>
+      <w:lvlText w:val="%8."/>
+      <w:lvlJc w:val="left"/>
+      <w:pPr>
+        <w:ind w:left="5400" w:hanging="360"/>
+      </w:pPr>
+    </w:lvl>
+    <w:lvl w:ilvl="8" w:tplc="0409001B" w:tentative="1">
+      <w:start w:val="1"/>
+      <w:numFmt w:val="lowerRoman"/>
+      <w:lvlText w:val="%9."/>
+      <w:lvlJc w:val="right"/>
+      <w:pPr>
+        <w:ind w:left="6120" w:hanging="180"/>
+      </w:pPr>
+    </w:lvl>
+  </w:abstractNum>
+  <w:abstractNum w:abstractNumId="28" w15:restartNumberingAfterBreak="0">
     <w:nsid w:val="7ADE731C"/>
     <w:multiLevelType w:val="hybridMultilevel"/>
     <w:tmpl w:val="7E3A1D14"/>
@@ -6096,49 +8196,40 @@
     <w:abstractNumId w:val="1"/>
   </w:num>
   <w:num w:numId="2" w16cid:durableId="795365929">
-    <w:abstractNumId w:val="7"/>
+    <w:abstractNumId w:val="8"/>
   </w:num>
   <w:num w:numId="3" w16cid:durableId="594559198">
-    <w:abstractNumId w:val="9"/>
+    <w:abstractNumId w:val="12"/>
   </w:num>
   <w:num w:numId="4" w16cid:durableId="180513490">
+    <w:abstractNumId w:val="24"/>
+  </w:num>
+  <w:num w:numId="5" w16cid:durableId="1919316878">
+    <w:abstractNumId w:val="20"/>
+  </w:num>
+  <w:num w:numId="6" w16cid:durableId="1988899721">
+    <w:abstractNumId w:val="13"/>
+  </w:num>
+  <w:num w:numId="7" w16cid:durableId="817303731">
     <w:abstractNumId w:val="18"/>
   </w:num>
-  <w:num w:numId="5" w16cid:durableId="1919316878">
-    <w:abstractNumId w:val="14"/>
-  </w:num>
-  <w:num w:numId="6" w16cid:durableId="1988899721">
-    <w:abstractNumId w:val="10"/>
-  </w:num>
-  <w:num w:numId="7" w16cid:durableId="817303731">
-    <w:abstractNumId w:val="13"/>
-  </w:num>
   <w:num w:numId="8" w16cid:durableId="2094037436">
-    <w:abstractNumId w:val="13"/>
-    <w:lvlOverride w:ilvl="0"/>
-    <w:lvlOverride w:ilvl="1"/>
-    <w:lvlOverride w:ilvl="2"/>
-    <w:lvlOverride w:ilvl="3"/>
-    <w:lvlOverride w:ilvl="4"/>
-    <w:lvlOverride w:ilvl="5"/>
-    <w:lvlOverride w:ilvl="6"/>
-    <w:lvlOverride w:ilvl="7"/>
-    <w:lvlOverride w:ilvl="8"/>
+    <w:abstractNumId w:val="18"/>
   </w:num>
   <w:num w:numId="9" w16cid:durableId="566576466">
-    <w:abstractNumId w:val="16"/>
+    <w:abstractNumId w:val="22"/>
   </w:num>
   <w:num w:numId="10" w16cid:durableId="911083092">
-    <w:abstractNumId w:val="20"/>
+    <w:abstractNumId w:val="28"/>
   </w:num>
   <w:num w:numId="11" w16cid:durableId="1653172438">
-    <w:abstractNumId w:val="19"/>
+    <w:abstractNumId w:val="26"/>
   </w:num>
   <w:num w:numId="12" w16cid:durableId="1320422173">
     <w:abstractNumId w:val="2"/>
   </w:num>
   <w:num w:numId="13" w16cid:durableId="729574461">
-    <w:abstractNumId w:val="12"/>
+    <w:abstractNumId w:val="15"/>
   </w:num>
   <w:num w:numId="14" w16cid:durableId="649091156">
     <w:abstractNumId w:val="3"/>
@@ -6147,10 +8238,10 @@
     <w:abstractNumId w:val="6"/>
   </w:num>
   <w:num w:numId="16" w16cid:durableId="649791538">
-    <w:abstractNumId w:val="8"/>
+    <w:abstractNumId w:val="9"/>
   </w:num>
   <w:num w:numId="17" w16cid:durableId="506023542">
-    <w:abstractNumId w:val="15"/>
+    <w:abstractNumId w:val="21"/>
   </w:num>
   <w:num w:numId="18" w16cid:durableId="1068721278">
     <w:abstractNumId w:val="0"/>
@@ -6159,13 +8250,37 @@
     <w:abstractNumId w:val="4"/>
   </w:num>
   <w:num w:numId="20" w16cid:durableId="575896022">
-    <w:abstractNumId w:val="17"/>
+    <w:abstractNumId w:val="23"/>
   </w:num>
   <w:num w:numId="21" w16cid:durableId="1046564527">
-    <w:abstractNumId w:val="11"/>
+    <w:abstractNumId w:val="14"/>
   </w:num>
   <w:num w:numId="22" w16cid:durableId="348796901">
     <w:abstractNumId w:val="5"/>
+  </w:num>
+  <w:num w:numId="23" w16cid:durableId="1618415719">
+    <w:abstractNumId w:val="17"/>
+  </w:num>
+  <w:num w:numId="24" w16cid:durableId="282347217">
+    <w:abstractNumId w:val="19"/>
+  </w:num>
+  <w:num w:numId="25" w16cid:durableId="831070441">
+    <w:abstractNumId w:val="25"/>
+  </w:num>
+  <w:num w:numId="26" w16cid:durableId="533494769">
+    <w:abstractNumId w:val="27"/>
+  </w:num>
+  <w:num w:numId="27" w16cid:durableId="264657325">
+    <w:abstractNumId w:val="10"/>
+  </w:num>
+  <w:num w:numId="28" w16cid:durableId="2044012940">
+    <w:abstractNumId w:val="16"/>
+  </w:num>
+  <w:num w:numId="29" w16cid:durableId="1735734432">
+    <w:abstractNumId w:val="7"/>
+  </w:num>
+  <w:num w:numId="30" w16cid:durableId="1422023600">
+    <w:abstractNumId w:val="11"/>
   </w:num>
 </w:numbering>
 </file>
@@ -6476,6 +8591,7 @@
     <w:name w:val="Normal"/>
     <w:uiPriority w:val="1"/>
     <w:qFormat/>
+    <w:rsid w:val="00322765"/>
     <w:pPr>
       <w:widowControl w:val="0"/>
       <w:autoSpaceDE w:val="0"/>
@@ -6810,6 +8926,21 @@
       <w:lang w:val="el-GR"/>
     </w:rPr>
   </w:style>
+  <w:style w:type="table" w:styleId="TableGrid">
+    <w:name w:val="Table Grid"/>
+    <w:basedOn w:val="TableNormal"/>
+    <w:rsid w:val="00322765"/>
+    <w:tblPr>
+      <w:tblBorders>
+        <w:top w:val="single" w:sz="4" w:space="0" w:color="auto"/>
+        <w:left w:val="single" w:sz="4" w:space="0" w:color="auto"/>
+        <w:bottom w:val="single" w:sz="4" w:space="0" w:color="auto"/>
+        <w:right w:val="single" w:sz="4" w:space="0" w:color="auto"/>
+        <w:insideH w:val="single" w:sz="4" w:space="0" w:color="auto"/>
+        <w:insideV w:val="single" w:sz="4" w:space="0" w:color="auto"/>
+      </w:tblBorders>
+    </w:tblPr>
+  </w:style>
 </w:styles>
 </file>
 
@@ -7096,6 +9227,26 @@
 </a:theme>
 </file>
 
+<file path=word/webextensions/taskpanes.xml><?xml version="1.0" encoding="utf-8"?>
+<wetp:taskpanes xmlns:wetp="http://schemas.microsoft.com/office/webextensions/taskpanes/2010/11">
+  <wetp:taskpane dockstate="right" visibility="0" width="438" row="1">
+    <wetp:webextensionref xmlns:r="http://schemas.openxmlformats.org/officeDocument/2006/relationships" r:id="rId1"/>
+  </wetp:taskpane>
+</wetp:taskpanes>
+</file>
+
+<file path=word/webextensions/webextension1.xml><?xml version="1.0" encoding="utf-8"?>
+<we:webextension xmlns:we="http://schemas.microsoft.com/office/webextensions/webextension/2010/11" id="{5D5B584C-756C-472B-BC34-611CC7CF2A95}">
+  <we:reference id="wa104382008" version="1.1.0.1" store="en-US" storeType="OMEX"/>
+  <we:alternateReferences>
+    <we:reference id="WA104382008" version="1.1.0.1" store="WA104382008" storeType="OMEX"/>
+  </we:alternateReferences>
+  <we:properties/>
+  <we:bindings/>
+  <we:snapshot xmlns:r="http://schemas.openxmlformats.org/officeDocument/2006/relationships"/>
+</we:webextension>
+</file>
+
 <file path=customXml/item1.xml><?xml version="1.0" encoding="utf-8"?>
 <s:customData xmlns="http://www.wps.cn/officeDocument/2013/wpsCustomData" xmlns:s="http://www.wps.cn/officeDocument/2013/wpsCustomData">
   <customSectProps/>
@@ -7105,10 +9256,22 @@
 </s:customData>
 </file>
 
+<file path=customXml/item2.xml><?xml version="1.0" encoding="utf-8"?>
+<b:Sources xmlns:b="http://schemas.openxmlformats.org/officeDocument/2006/bibliography" xmlns="http://schemas.openxmlformats.org/officeDocument/2006/bibliography" SelectedStyle="\APASixthEditionOfficeOnline.xsl" StyleName="APA" Version="6"/>
+</file>
+
 <file path=customXml/itemProps1.xml><?xml version="1.0" encoding="utf-8"?>
 <ds:datastoreItem xmlns:ds="http://schemas.openxmlformats.org/officeDocument/2006/customXml" ds:itemID="{B1977F7D-205B-4081-913C-38D41E755F92}">
   <ds:schemaRefs>
     <ds:schemaRef ds:uri="http://www.wps.cn/officeDocument/2013/wpsCustomData"/>
   </ds:schemaRefs>
 </ds:datastoreItem>
+</file>
+
+<file path=customXml/itemProps2.xml><?xml version="1.0" encoding="utf-8"?>
+<ds:datastoreItem xmlns:ds="http://schemas.openxmlformats.org/officeDocument/2006/customXml" ds:itemID="{62270BFE-A330-4A18-8C50-66731660BAC3}">
+  <ds:schemaRefs>
+    <ds:schemaRef ds:uri="http://schemas.openxmlformats.org/officeDocument/2006/bibliography"/>
+  </ds:schemaRefs>
+</ds:datastoreItem>
 </file>
</xml_diff>